<commit_message>
Added support for new vendors - Juniper JunosOS and ScreenOS.
</commit_message>
<xml_diff>
--- a/docs/CiscoMigration/NAT rules creation and ordering.docx
+++ b/docs/CiscoMigration/NAT rules creation and ordering.docx
@@ -1,6 +1,6 @@
 
 <file path=word/document.xml><?xml version="1.0" encoding="utf-8"?>
-<w:document xmlns:wpc="http://schemas.microsoft.com/office/word/2010/wordprocessingCanvas" xmlns:mc="http://schemas.openxmlformats.org/markup-compatibility/2006" xmlns:o="urn:schemas-microsoft-com:office:office" xmlns:r="http://schemas.openxmlformats.org/officeDocument/2006/relationships" xmlns:m="http://schemas.openxmlformats.org/officeDocument/2006/math" xmlns:v="urn:schemas-microsoft-com:vml" xmlns:wp14="http://schemas.microsoft.com/office/word/2010/wordprocessingDrawing" xmlns:wp="http://schemas.openxmlformats.org/drawingml/2006/wordprocessingDrawing" xmlns:w10="urn:schemas-microsoft-com:office:word" xmlns:w="http://schemas.openxmlformats.org/wordprocessingml/2006/main" xmlns:w14="http://schemas.microsoft.com/office/word/2010/wordml" xmlns:w15="http://schemas.microsoft.com/office/word/2012/wordml" xmlns:wpg="http://schemas.microsoft.com/office/word/2010/wordprocessingGroup" xmlns:wpi="http://schemas.microsoft.com/office/word/2010/wordprocessingInk" xmlns:wne="http://schemas.microsoft.com/office/word/2006/wordml" xmlns:wps="http://schemas.microsoft.com/office/word/2010/wordprocessingShape" mc:Ignorable="w14 w15 wp14">
+<w:document xmlns:wpc="http://schemas.microsoft.com/office/word/2010/wordprocessingCanvas" xmlns:mc="http://schemas.openxmlformats.org/markup-compatibility/2006" xmlns:o="urn:schemas-microsoft-com:office:office" xmlns:r="http://schemas.openxmlformats.org/officeDocument/2006/relationships" xmlns:m="http://schemas.openxmlformats.org/officeDocument/2006/math" xmlns:v="urn:schemas-microsoft-com:vml" xmlns:wp14="http://schemas.microsoft.com/office/word/2010/wordprocessingDrawing" xmlns:wp="http://schemas.openxmlformats.org/drawingml/2006/wordprocessingDrawing" xmlns:w10="urn:schemas-microsoft-com:office:word" xmlns:w="http://schemas.openxmlformats.org/wordprocessingml/2006/main" xmlns:w14="http://schemas.microsoft.com/office/word/2010/wordml" xmlns:wpg="http://schemas.microsoft.com/office/word/2010/wordprocessingGroup" xmlns:wpi="http://schemas.microsoft.com/office/word/2010/wordprocessingInk" xmlns:wne="http://schemas.microsoft.com/office/word/2006/wordml" xmlns:wps="http://schemas.microsoft.com/office/word/2010/wordprocessingShape" mc:Ignorable="w14 wp14">
   <w:body>
     <w:p>
       <w:pPr>
@@ -10,8 +10,6 @@
       <w:bookmarkStart w:id="0" w:name="OLE_LINK1"/>
       <w:bookmarkStart w:id="1" w:name="OLE_LINK3"/>
       <w:bookmarkStart w:id="2" w:name="OLE_LINK4"/>
-      <w:bookmarkStart w:id="3" w:name="_GoBack"/>
-      <w:bookmarkEnd w:id="3"/>
       <w:r>
         <w:t>NAT rule</w:t>
       </w:r>
@@ -177,6 +175,7 @@
           <w:sz w:val="20"/>
         </w:rPr>
       </w:pPr>
+      <w:proofErr w:type="gramStart"/>
       <w:r>
         <w:rPr>
           <w:rFonts w:asciiTheme="minorHAnsi" w:hAnsiTheme="minorHAnsi"/>
@@ -186,13 +185,10 @@
           <w:iCs/>
           <w:sz w:val="20"/>
         </w:rPr>
-        <w:t>interface TenGigabitEthernet0/8</w:t>
-      </w:r>
-    </w:p>
-    <w:p>
-      <w:pPr>
-        <w:pStyle w:val="StyleHeaderGray-80"/>
-        <w:ind w:left="0"/>
+        <w:t>interface</w:t>
+      </w:r>
+      <w:proofErr w:type="gramEnd"/>
+      <w:r>
         <w:rPr>
           <w:rFonts w:asciiTheme="minorHAnsi" w:hAnsiTheme="minorHAnsi"/>
           <w:b w:val="0"/>
@@ -201,8 +197,13 @@
           <w:iCs/>
           <w:sz w:val="20"/>
         </w:rPr>
-      </w:pPr>
-      <w:r>
+        <w:t xml:space="preserve"> TenGigabitEthernet0/8</w:t>
+      </w:r>
+    </w:p>
+    <w:p>
+      <w:pPr>
+        <w:pStyle w:val="StyleHeaderGray-80"/>
+        <w:ind w:left="0"/>
         <w:rPr>
           <w:rFonts w:asciiTheme="minorHAnsi" w:hAnsiTheme="minorHAnsi"/>
           <w:b w:val="0"/>
@@ -211,7 +212,43 @@
           <w:iCs/>
           <w:sz w:val="20"/>
         </w:rPr>
-        <w:t xml:space="preserve"> nameif </w:t>
+      </w:pPr>
+      <w:r>
+        <w:rPr>
+          <w:rFonts w:asciiTheme="minorHAnsi" w:hAnsiTheme="minorHAnsi"/>
+          <w:b w:val="0"/>
+          <w:bCs w:val="0"/>
+          <w:i/>
+          <w:iCs/>
+          <w:sz w:val="20"/>
+        </w:rPr>
+        <w:t xml:space="preserve"> </w:t>
+      </w:r>
+      <w:proofErr w:type="spellStart"/>
+      <w:proofErr w:type="gramStart"/>
+      <w:r>
+        <w:rPr>
+          <w:rFonts w:asciiTheme="minorHAnsi" w:hAnsiTheme="minorHAnsi"/>
+          <w:b w:val="0"/>
+          <w:bCs w:val="0"/>
+          <w:i/>
+          <w:iCs/>
+          <w:sz w:val="20"/>
+        </w:rPr>
+        <w:t>nameif</w:t>
+      </w:r>
+      <w:proofErr w:type="spellEnd"/>
+      <w:proofErr w:type="gramEnd"/>
+      <w:r>
+        <w:rPr>
+          <w:rFonts w:asciiTheme="minorHAnsi" w:hAnsiTheme="minorHAnsi"/>
+          <w:b w:val="0"/>
+          <w:bCs w:val="0"/>
+          <w:i/>
+          <w:iCs/>
+          <w:sz w:val="20"/>
+        </w:rPr>
+        <w:t xml:space="preserve"> </w:t>
       </w:r>
       <w:r>
         <w:rPr>
@@ -245,13 +282,10 @@
           <w:iCs/>
           <w:sz w:val="20"/>
         </w:rPr>
-        <w:t xml:space="preserve"> security-level 100</w:t>
-      </w:r>
-    </w:p>
-    <w:p>
-      <w:pPr>
-        <w:pStyle w:val="StyleHeaderGray-80"/>
-        <w:ind w:left="0"/>
+        <w:t xml:space="preserve"> </w:t>
+      </w:r>
+      <w:proofErr w:type="gramStart"/>
+      <w:r>
         <w:rPr>
           <w:rFonts w:asciiTheme="minorHAnsi" w:hAnsiTheme="minorHAnsi"/>
           <w:b w:val="0"/>
@@ -260,7 +294,9 @@
           <w:iCs/>
           <w:sz w:val="20"/>
         </w:rPr>
-      </w:pPr>
+        <w:t>security-level</w:t>
+      </w:r>
+      <w:proofErr w:type="gramEnd"/>
       <w:r>
         <w:rPr>
           <w:rFonts w:asciiTheme="minorHAnsi" w:hAnsiTheme="minorHAnsi"/>
@@ -270,7 +306,7 @@
           <w:iCs/>
           <w:sz w:val="20"/>
         </w:rPr>
-        <w:t xml:space="preserve"> ip address 10.10.10.1 255.255.255.248</w:t>
+        <w:t xml:space="preserve"> 100</w:t>
       </w:r>
     </w:p>
     <w:p>
@@ -286,11 +322,7 @@
           <w:sz w:val="20"/>
         </w:rPr>
       </w:pPr>
-    </w:p>
-    <w:p>
-      <w:pPr>
-        <w:pStyle w:val="StyleHeaderGray-80"/>
-        <w:ind w:left="0"/>
+      <w:r>
         <w:rPr>
           <w:rFonts w:asciiTheme="minorHAnsi" w:hAnsiTheme="minorHAnsi"/>
           <w:b w:val="0"/>
@@ -299,7 +331,10 @@
           <w:iCs/>
           <w:sz w:val="20"/>
         </w:rPr>
-      </w:pPr>
+        <w:t xml:space="preserve"> </w:t>
+      </w:r>
+      <w:proofErr w:type="spellStart"/>
+      <w:proofErr w:type="gramStart"/>
       <w:r>
         <w:rPr>
           <w:rFonts w:asciiTheme="minorHAnsi" w:hAnsiTheme="minorHAnsi"/>
@@ -309,13 +344,11 @@
           <w:iCs/>
           <w:sz w:val="20"/>
         </w:rPr>
-        <w:t>…</w:t>
-      </w:r>
-    </w:p>
-    <w:p>
-      <w:pPr>
-        <w:pStyle w:val="StyleHeaderGray-80"/>
-        <w:ind w:left="0"/>
+        <w:t>ip</w:t>
+      </w:r>
+      <w:proofErr w:type="spellEnd"/>
+      <w:proofErr w:type="gramEnd"/>
+      <w:r>
         <w:rPr>
           <w:rFonts w:asciiTheme="minorHAnsi" w:hAnsiTheme="minorHAnsi"/>
           <w:b w:val="0"/>
@@ -324,7 +357,8 @@
           <w:iCs/>
           <w:sz w:val="20"/>
         </w:rPr>
-      </w:pPr>
+        <w:t xml:space="preserve"> address 10.10.10.1 255.255.255.248</w:t>
+      </w:r>
     </w:p>
     <w:p>
       <w:pPr>
@@ -339,7 +373,11 @@
           <w:sz w:val="20"/>
         </w:rPr>
       </w:pPr>
-      <w:r>
+    </w:p>
+    <w:p>
+      <w:pPr>
+        <w:pStyle w:val="StyleHeaderGray-80"/>
+        <w:ind w:left="0"/>
         <w:rPr>
           <w:rFonts w:asciiTheme="minorHAnsi" w:hAnsiTheme="minorHAnsi"/>
           <w:b w:val="0"/>
@@ -348,7 +386,69 @@
           <w:iCs/>
           <w:sz w:val="20"/>
         </w:rPr>
-        <w:t xml:space="preserve">route </w:t>
+      </w:pPr>
+      <w:r>
+        <w:rPr>
+          <w:rFonts w:asciiTheme="minorHAnsi" w:hAnsiTheme="minorHAnsi"/>
+          <w:b w:val="0"/>
+          <w:bCs w:val="0"/>
+          <w:i/>
+          <w:iCs/>
+          <w:sz w:val="20"/>
+        </w:rPr>
+        <w:t>…</w:t>
+      </w:r>
+    </w:p>
+    <w:p>
+      <w:pPr>
+        <w:pStyle w:val="StyleHeaderGray-80"/>
+        <w:ind w:left="0"/>
+        <w:rPr>
+          <w:rFonts w:asciiTheme="minorHAnsi" w:hAnsiTheme="minorHAnsi"/>
+          <w:b w:val="0"/>
+          <w:bCs w:val="0"/>
+          <w:i/>
+          <w:iCs/>
+          <w:sz w:val="20"/>
+        </w:rPr>
+      </w:pPr>
+    </w:p>
+    <w:p>
+      <w:pPr>
+        <w:pStyle w:val="StyleHeaderGray-80"/>
+        <w:ind w:left="0"/>
+        <w:rPr>
+          <w:rFonts w:asciiTheme="minorHAnsi" w:hAnsiTheme="minorHAnsi"/>
+          <w:b w:val="0"/>
+          <w:bCs w:val="0"/>
+          <w:i/>
+          <w:iCs/>
+          <w:sz w:val="20"/>
+        </w:rPr>
+      </w:pPr>
+      <w:proofErr w:type="gramStart"/>
+      <w:r>
+        <w:rPr>
+          <w:rFonts w:asciiTheme="minorHAnsi" w:hAnsiTheme="minorHAnsi"/>
+          <w:b w:val="0"/>
+          <w:bCs w:val="0"/>
+          <w:i/>
+          <w:iCs/>
+          <w:sz w:val="20"/>
+        </w:rPr>
+        <w:t>route</w:t>
+      </w:r>
+      <w:proofErr w:type="gramEnd"/>
+      <w:r>
+        <w:rPr>
+          <w:rFonts w:asciiTheme="minorHAnsi" w:hAnsiTheme="minorHAnsi"/>
+          <w:b w:val="0"/>
+          <w:bCs w:val="0"/>
+          <w:i/>
+          <w:iCs/>
+          <w:sz w:val="20"/>
+        </w:rPr>
+        <w:t xml:space="preserve"> </w:t>
       </w:r>
       <w:r>
         <w:rPr>
@@ -437,6 +537,8 @@
           <w:sz w:val="20"/>
         </w:rPr>
       </w:pPr>
+      <w:proofErr w:type="spellStart"/>
+      <w:proofErr w:type="gramStart"/>
       <w:r>
         <w:rPr>
           <w:rFonts w:asciiTheme="minorHAnsi" w:hAnsiTheme="minorHAnsi"/>
@@ -446,8 +548,22 @@
           <w:iCs/>
           <w:sz w:val="20"/>
         </w:rPr>
-        <w:t>nat (</w:t>
-      </w:r>
+        <w:t>nat</w:t>
+      </w:r>
+      <w:proofErr w:type="spellEnd"/>
+      <w:proofErr w:type="gramEnd"/>
+      <w:r>
+        <w:rPr>
+          <w:rFonts w:asciiTheme="minorHAnsi" w:hAnsiTheme="minorHAnsi"/>
+          <w:b w:val="0"/>
+          <w:bCs w:val="0"/>
+          <w:i/>
+          <w:iCs/>
+          <w:sz w:val="20"/>
+        </w:rPr>
+        <w:t xml:space="preserve"> (</w:t>
+      </w:r>
+      <w:proofErr w:type="spellStart"/>
       <w:r>
         <w:rPr>
           <w:rFonts w:asciiTheme="minorHAnsi" w:hAnsiTheme="minorHAnsi"/>
@@ -466,7 +582,19 @@
           <w:iCs/>
           <w:sz w:val="20"/>
         </w:rPr>
-        <w:t>,outside) source dynamic svr-10.103.29.222 nat-171.72.158.20 destination static svr-171.72.159.23-vir svr-206.209.34.1</w:t>
+        <w:t>,outside</w:t>
+      </w:r>
+      <w:proofErr w:type="spellEnd"/>
+      <w:r>
+        <w:rPr>
+          <w:rFonts w:asciiTheme="minorHAnsi" w:hAnsiTheme="minorHAnsi"/>
+          <w:b w:val="0"/>
+          <w:bCs w:val="0"/>
+          <w:i/>
+          <w:iCs/>
+          <w:sz w:val="20"/>
+        </w:rPr>
+        <w:t>) source dynamic svr-10.103.29.222 nat-171.72.158.20 destination static svr-171.72.159.23-vir svr-206.209.34.1</w:t>
       </w:r>
     </w:p>
     <w:p>
@@ -535,7 +663,7 @@
         </w:rPr>
         <w:t xml:space="preserve">if the mapped </w:t>
       </w:r>
-      <w:bookmarkStart w:id="4" w:name="OLE_LINK9"/>
+      <w:bookmarkStart w:id="3" w:name="OLE_LINK9"/>
       <w:r>
         <w:rPr>
           <w:rFonts w:cs="Arial"/>
@@ -546,7 +674,7 @@
         </w:rPr>
         <w:t>interface leads to internet, then the rule is marked as a non-NAT rule.</w:t>
       </w:r>
-      <w:bookmarkEnd w:id="4"/>
+      <w:bookmarkEnd w:id="3"/>
     </w:p>
     <w:p>
       <w:pPr>
@@ -739,6 +867,8 @@
           <w:bCs w:val="0"/>
         </w:rPr>
       </w:pPr>
+      <w:bookmarkStart w:id="4" w:name="_GoBack"/>
+      <w:bookmarkEnd w:id="4"/>
     </w:p>
     <w:p>
       <w:pPr>
@@ -962,7 +1092,7 @@
                     </pic:cNvPicPr>
                   </pic:nvPicPr>
                   <pic:blipFill>
-                    <a:blip r:embed="rId8" r:link="rId9">
+                    <a:blip r:embed="rId9" r:link="rId10">
                       <a:extLst>
                         <a:ext uri="{28A0092B-C50C-407E-A947-70E740481C1C}">
                           <a14:useLocalDpi xmlns:a14="http://schemas.microsoft.com/office/drawing/2010/main" val="0"/>
@@ -1327,6 +1457,7 @@
           <w:sz w:val="20"/>
         </w:rPr>
       </w:pPr>
+      <w:proofErr w:type="gramStart"/>
       <w:r>
         <w:rPr>
           <w:rFonts w:asciiTheme="minorHAnsi" w:hAnsiTheme="minorHAnsi"/>
@@ -1334,22 +1465,19 @@
           <w:iCs/>
           <w:sz w:val="20"/>
         </w:rPr>
-        <w:t>source: all_internal</w:t>
-      </w:r>
-    </w:p>
-    <w:p>
-      <w:pPr>
-        <w:tabs>
-          <w:tab w:val="left" w:pos="5871"/>
-        </w:tabs>
-        <w:ind w:left="0"/>
+        <w:t>source</w:t>
+      </w:r>
+      <w:proofErr w:type="gramEnd"/>
+      <w:r>
         <w:rPr>
           <w:rFonts w:asciiTheme="minorHAnsi" w:hAnsiTheme="minorHAnsi"/>
           <w:i/>
           <w:iCs/>
           <w:sz w:val="20"/>
         </w:rPr>
-      </w:pPr>
+        <w:t xml:space="preserve">: </w:t>
+      </w:r>
+      <w:proofErr w:type="spellStart"/>
       <w:r>
         <w:rPr>
           <w:rFonts w:asciiTheme="minorHAnsi" w:hAnsiTheme="minorHAnsi"/>
@@ -1357,8 +1485,9 @@
           <w:iCs/>
           <w:sz w:val="20"/>
         </w:rPr>
-        <w:t>destination: all_internal</w:t>
-      </w:r>
+        <w:t>all_internal</w:t>
+      </w:r>
+      <w:proofErr w:type="spellEnd"/>
     </w:p>
     <w:p>
       <w:pPr>
@@ -1373,6 +1502,7 @@
           <w:sz w:val="20"/>
         </w:rPr>
       </w:pPr>
+      <w:proofErr w:type="gramStart"/>
       <w:r>
         <w:rPr>
           <w:rFonts w:asciiTheme="minorHAnsi" w:hAnsiTheme="minorHAnsi"/>
@@ -1380,7 +1510,62 @@
           <w:iCs/>
           <w:sz w:val="20"/>
         </w:rPr>
-        <w:t>method: static</w:t>
+        <w:t>destination</w:t>
+      </w:r>
+      <w:proofErr w:type="gramEnd"/>
+      <w:r>
+        <w:rPr>
+          <w:rFonts w:asciiTheme="minorHAnsi" w:hAnsiTheme="minorHAnsi"/>
+          <w:i/>
+          <w:iCs/>
+          <w:sz w:val="20"/>
+        </w:rPr>
+        <w:t xml:space="preserve">: </w:t>
+      </w:r>
+      <w:proofErr w:type="spellStart"/>
+      <w:r>
+        <w:rPr>
+          <w:rFonts w:asciiTheme="minorHAnsi" w:hAnsiTheme="minorHAnsi"/>
+          <w:i/>
+          <w:iCs/>
+          <w:sz w:val="20"/>
+        </w:rPr>
+        <w:t>all_internal</w:t>
+      </w:r>
+      <w:proofErr w:type="spellEnd"/>
+    </w:p>
+    <w:p>
+      <w:pPr>
+        <w:tabs>
+          <w:tab w:val="left" w:pos="5871"/>
+        </w:tabs>
+        <w:ind w:left="0"/>
+        <w:rPr>
+          <w:rFonts w:asciiTheme="minorHAnsi" w:hAnsiTheme="minorHAnsi"/>
+          <w:i/>
+          <w:iCs/>
+          <w:sz w:val="20"/>
+        </w:rPr>
+      </w:pPr>
+      <w:proofErr w:type="gramStart"/>
+      <w:r>
+        <w:rPr>
+          <w:rFonts w:asciiTheme="minorHAnsi" w:hAnsiTheme="minorHAnsi"/>
+          <w:i/>
+          <w:iCs/>
+          <w:sz w:val="20"/>
+        </w:rPr>
+        <w:t>method</w:t>
+      </w:r>
+      <w:proofErr w:type="gramEnd"/>
+      <w:r>
+        <w:rPr>
+          <w:rFonts w:asciiTheme="minorHAnsi" w:hAnsiTheme="minorHAnsi"/>
+          <w:i/>
+          <w:iCs/>
+          <w:sz w:val="20"/>
+        </w:rPr>
+        <w:t>: static</w:t>
       </w:r>
     </w:p>
     <w:p>
@@ -1500,11 +1685,11 @@
       </w:r>
     </w:p>
     <w:sectPr>
-      <w:headerReference w:type="default" r:id="rId10"/>
-      <w:footerReference w:type="even" r:id="rId11"/>
-      <w:footerReference w:type="default" r:id="rId12"/>
-      <w:headerReference w:type="first" r:id="rId13"/>
-      <w:footerReference w:type="first" r:id="rId14"/>
+      <w:headerReference w:type="default" r:id="rId11"/>
+      <w:footerReference w:type="even" r:id="rId12"/>
+      <w:footerReference w:type="default" r:id="rId13"/>
+      <w:headerReference w:type="first" r:id="rId14"/>
+      <w:footerReference w:type="first" r:id="rId15"/>
       <w:pgSz w:w="11907" w:h="16839" w:code="9"/>
       <w:pgMar w:top="1771" w:right="1080" w:bottom="720" w:left="1080" w:header="432" w:footer="518" w:gutter="0"/>
       <w:pgNumType w:start="1"/>
@@ -1516,7 +1701,7 @@
 </file>
 
 <file path=word/endnotes.xml><?xml version="1.0" encoding="utf-8"?>
-<w:endnotes xmlns:wpc="http://schemas.microsoft.com/office/word/2010/wordprocessingCanvas" xmlns:mc="http://schemas.openxmlformats.org/markup-compatibility/2006" xmlns:o="urn:schemas-microsoft-com:office:office" xmlns:r="http://schemas.openxmlformats.org/officeDocument/2006/relationships" xmlns:m="http://schemas.openxmlformats.org/officeDocument/2006/math" xmlns:v="urn:schemas-microsoft-com:vml" xmlns:wp14="http://schemas.microsoft.com/office/word/2010/wordprocessingDrawing" xmlns:wp="http://schemas.openxmlformats.org/drawingml/2006/wordprocessingDrawing" xmlns:w10="urn:schemas-microsoft-com:office:word" xmlns:w="http://schemas.openxmlformats.org/wordprocessingml/2006/main" xmlns:w14="http://schemas.microsoft.com/office/word/2010/wordml" xmlns:w15="http://schemas.microsoft.com/office/word/2012/wordml" xmlns:wpg="http://schemas.microsoft.com/office/word/2010/wordprocessingGroup" xmlns:wpi="http://schemas.microsoft.com/office/word/2010/wordprocessingInk" xmlns:wne="http://schemas.microsoft.com/office/word/2006/wordml" xmlns:wps="http://schemas.microsoft.com/office/word/2010/wordprocessingShape" mc:Ignorable="w14 w15 wp14">
+<w:endnotes xmlns:wpc="http://schemas.microsoft.com/office/word/2010/wordprocessingCanvas" xmlns:mc="http://schemas.openxmlformats.org/markup-compatibility/2006" xmlns:o="urn:schemas-microsoft-com:office:office" xmlns:r="http://schemas.openxmlformats.org/officeDocument/2006/relationships" xmlns:m="http://schemas.openxmlformats.org/officeDocument/2006/math" xmlns:v="urn:schemas-microsoft-com:vml" xmlns:wp14="http://schemas.microsoft.com/office/word/2010/wordprocessingDrawing" xmlns:wp="http://schemas.openxmlformats.org/drawingml/2006/wordprocessingDrawing" xmlns:w10="urn:schemas-microsoft-com:office:word" xmlns:w="http://schemas.openxmlformats.org/wordprocessingml/2006/main" xmlns:w14="http://schemas.microsoft.com/office/word/2010/wordml" xmlns:wpg="http://schemas.microsoft.com/office/word/2010/wordprocessingGroup" xmlns:wpi="http://schemas.microsoft.com/office/word/2010/wordprocessingInk" xmlns:wne="http://schemas.microsoft.com/office/word/2006/wordml" xmlns:wps="http://schemas.microsoft.com/office/word/2010/wordprocessingShape" mc:Ignorable="w14 wp14">
   <w:endnote w:type="separator" w:id="-1">
     <w:p>
       <w:r>
@@ -1537,7 +1722,7 @@
 </file>
 
 <file path=word/footer1.xml><?xml version="1.0" encoding="utf-8"?>
-<w:ftr xmlns:wpc="http://schemas.microsoft.com/office/word/2010/wordprocessingCanvas" xmlns:mc="http://schemas.openxmlformats.org/markup-compatibility/2006" xmlns:o="urn:schemas-microsoft-com:office:office" xmlns:r="http://schemas.openxmlformats.org/officeDocument/2006/relationships" xmlns:m="http://schemas.openxmlformats.org/officeDocument/2006/math" xmlns:v="urn:schemas-microsoft-com:vml" xmlns:wp14="http://schemas.microsoft.com/office/word/2010/wordprocessingDrawing" xmlns:wp="http://schemas.openxmlformats.org/drawingml/2006/wordprocessingDrawing" xmlns:w10="urn:schemas-microsoft-com:office:word" xmlns:w="http://schemas.openxmlformats.org/wordprocessingml/2006/main" xmlns:w14="http://schemas.microsoft.com/office/word/2010/wordml" xmlns:w15="http://schemas.microsoft.com/office/word/2012/wordml" xmlns:wpg="http://schemas.microsoft.com/office/word/2010/wordprocessingGroup" xmlns:wpi="http://schemas.microsoft.com/office/word/2010/wordprocessingInk" xmlns:wne="http://schemas.microsoft.com/office/word/2006/wordml" xmlns:wps="http://schemas.microsoft.com/office/word/2010/wordprocessingShape" mc:Ignorable="w14 w15 wp14">
+<w:ftr xmlns:wpc="http://schemas.microsoft.com/office/word/2010/wordprocessingCanvas" xmlns:mc="http://schemas.openxmlformats.org/markup-compatibility/2006" xmlns:o="urn:schemas-microsoft-com:office:office" xmlns:r="http://schemas.openxmlformats.org/officeDocument/2006/relationships" xmlns:m="http://schemas.openxmlformats.org/officeDocument/2006/math" xmlns:v="urn:schemas-microsoft-com:vml" xmlns:wp14="http://schemas.microsoft.com/office/word/2010/wordprocessingDrawing" xmlns:wp="http://schemas.openxmlformats.org/drawingml/2006/wordprocessingDrawing" xmlns:w10="urn:schemas-microsoft-com:office:word" xmlns:w="http://schemas.openxmlformats.org/wordprocessingml/2006/main" xmlns:w14="http://schemas.microsoft.com/office/word/2010/wordml" xmlns:wpg="http://schemas.microsoft.com/office/word/2010/wordprocessingGroup" xmlns:wpi="http://schemas.microsoft.com/office/word/2010/wordprocessingInk" xmlns:wne="http://schemas.microsoft.com/office/word/2006/wordml" xmlns:wps="http://schemas.microsoft.com/office/word/2010/wordprocessingShape" mc:Ignorable="w14 wp14">
   <w:p>
     <w:pPr>
       <w:pStyle w:val="Footer"/>
@@ -1552,7 +1737,7 @@
 </file>
 
 <file path=word/footer2.xml><?xml version="1.0" encoding="utf-8"?>
-<w:ftr xmlns:wpc="http://schemas.microsoft.com/office/word/2010/wordprocessingCanvas" xmlns:mc="http://schemas.openxmlformats.org/markup-compatibility/2006" xmlns:o="urn:schemas-microsoft-com:office:office" xmlns:r="http://schemas.openxmlformats.org/officeDocument/2006/relationships" xmlns:m="http://schemas.openxmlformats.org/officeDocument/2006/math" xmlns:v="urn:schemas-microsoft-com:vml" xmlns:wp14="http://schemas.microsoft.com/office/word/2010/wordprocessingDrawing" xmlns:wp="http://schemas.openxmlformats.org/drawingml/2006/wordprocessingDrawing" xmlns:w10="urn:schemas-microsoft-com:office:word" xmlns:w="http://schemas.openxmlformats.org/wordprocessingml/2006/main" xmlns:w14="http://schemas.microsoft.com/office/word/2010/wordml" xmlns:w15="http://schemas.microsoft.com/office/word/2012/wordml" xmlns:wpg="http://schemas.microsoft.com/office/word/2010/wordprocessingGroup" xmlns:wpi="http://schemas.microsoft.com/office/word/2010/wordprocessingInk" xmlns:wne="http://schemas.microsoft.com/office/word/2006/wordml" xmlns:wps="http://schemas.microsoft.com/office/word/2010/wordprocessingShape" mc:Ignorable="w14 w15 wp14">
+<w:ftr xmlns:wpc="http://schemas.microsoft.com/office/word/2010/wordprocessingCanvas" xmlns:mc="http://schemas.openxmlformats.org/markup-compatibility/2006" xmlns:o="urn:schemas-microsoft-com:office:office" xmlns:r="http://schemas.openxmlformats.org/officeDocument/2006/relationships" xmlns:m="http://schemas.openxmlformats.org/officeDocument/2006/math" xmlns:v="urn:schemas-microsoft-com:vml" xmlns:wp14="http://schemas.microsoft.com/office/word/2010/wordprocessingDrawing" xmlns:wp="http://schemas.openxmlformats.org/drawingml/2006/wordprocessingDrawing" xmlns:w10="urn:schemas-microsoft-com:office:word" xmlns:w="http://schemas.openxmlformats.org/wordprocessingml/2006/main" xmlns:w14="http://schemas.microsoft.com/office/word/2010/wordml" xmlns:wpg="http://schemas.microsoft.com/office/word/2010/wordprocessingGroup" xmlns:wpi="http://schemas.microsoft.com/office/word/2010/wordprocessingInk" xmlns:wne="http://schemas.microsoft.com/office/word/2006/wordml" xmlns:wps="http://schemas.microsoft.com/office/word/2010/wordprocessingShape" mc:Ignorable="w14 wp14">
   <w:p>
     <w:pPr>
       <w:spacing w:line="240" w:lineRule="exact"/>
@@ -1640,7 +1825,7 @@
 </file>
 
 <file path=word/footer3.xml><?xml version="1.0" encoding="utf-8"?>
-<w:ftr xmlns:wpc="http://schemas.microsoft.com/office/word/2010/wordprocessingCanvas" xmlns:mc="http://schemas.openxmlformats.org/markup-compatibility/2006" xmlns:o="urn:schemas-microsoft-com:office:office" xmlns:r="http://schemas.openxmlformats.org/officeDocument/2006/relationships" xmlns:m="http://schemas.openxmlformats.org/officeDocument/2006/math" xmlns:v="urn:schemas-microsoft-com:vml" xmlns:wp14="http://schemas.microsoft.com/office/word/2010/wordprocessingDrawing" xmlns:wp="http://schemas.openxmlformats.org/drawingml/2006/wordprocessingDrawing" xmlns:w10="urn:schemas-microsoft-com:office:word" xmlns:w="http://schemas.openxmlformats.org/wordprocessingml/2006/main" xmlns:w14="http://schemas.microsoft.com/office/word/2010/wordml" xmlns:w15="http://schemas.microsoft.com/office/word/2012/wordml" xmlns:wpg="http://schemas.microsoft.com/office/word/2010/wordprocessingGroup" xmlns:wpi="http://schemas.microsoft.com/office/word/2010/wordprocessingInk" xmlns:wne="http://schemas.microsoft.com/office/word/2006/wordml" xmlns:wps="http://schemas.microsoft.com/office/word/2010/wordprocessingShape" mc:Ignorable="w14 w15 wp14">
+<w:ftr xmlns:wpc="http://schemas.microsoft.com/office/word/2010/wordprocessingCanvas" xmlns:mc="http://schemas.openxmlformats.org/markup-compatibility/2006" xmlns:o="urn:schemas-microsoft-com:office:office" xmlns:r="http://schemas.openxmlformats.org/officeDocument/2006/relationships" xmlns:m="http://schemas.openxmlformats.org/officeDocument/2006/math" xmlns:v="urn:schemas-microsoft-com:vml" xmlns:wp14="http://schemas.microsoft.com/office/word/2010/wordprocessingDrawing" xmlns:wp="http://schemas.openxmlformats.org/drawingml/2006/wordprocessingDrawing" xmlns:w10="urn:schemas-microsoft-com:office:word" xmlns:w="http://schemas.openxmlformats.org/wordprocessingml/2006/main" xmlns:w14="http://schemas.microsoft.com/office/word/2010/wordml" xmlns:wpg="http://schemas.microsoft.com/office/word/2010/wordprocessingGroup" xmlns:wpi="http://schemas.microsoft.com/office/word/2010/wordprocessingInk" xmlns:wne="http://schemas.microsoft.com/office/word/2006/wordml" xmlns:wps="http://schemas.microsoft.com/office/word/2010/wordprocessingShape" mc:Ignorable="w14 wp14">
   <w:p>
     <w:pPr>
       <w:spacing w:line="240" w:lineRule="exact"/>
@@ -1681,7 +1866,7 @@
 </file>
 
 <file path=word/footnotes.xml><?xml version="1.0" encoding="utf-8"?>
-<w:footnotes xmlns:wpc="http://schemas.microsoft.com/office/word/2010/wordprocessingCanvas" xmlns:mc="http://schemas.openxmlformats.org/markup-compatibility/2006" xmlns:o="urn:schemas-microsoft-com:office:office" xmlns:r="http://schemas.openxmlformats.org/officeDocument/2006/relationships" xmlns:m="http://schemas.openxmlformats.org/officeDocument/2006/math" xmlns:v="urn:schemas-microsoft-com:vml" xmlns:wp14="http://schemas.microsoft.com/office/word/2010/wordprocessingDrawing" xmlns:wp="http://schemas.openxmlformats.org/drawingml/2006/wordprocessingDrawing" xmlns:w10="urn:schemas-microsoft-com:office:word" xmlns:w="http://schemas.openxmlformats.org/wordprocessingml/2006/main" xmlns:w14="http://schemas.microsoft.com/office/word/2010/wordml" xmlns:w15="http://schemas.microsoft.com/office/word/2012/wordml" xmlns:wpg="http://schemas.microsoft.com/office/word/2010/wordprocessingGroup" xmlns:wpi="http://schemas.microsoft.com/office/word/2010/wordprocessingInk" xmlns:wne="http://schemas.microsoft.com/office/word/2006/wordml" xmlns:wps="http://schemas.microsoft.com/office/word/2010/wordprocessingShape" mc:Ignorable="w14 w15 wp14">
+<w:footnotes xmlns:wpc="http://schemas.microsoft.com/office/word/2010/wordprocessingCanvas" xmlns:mc="http://schemas.openxmlformats.org/markup-compatibility/2006" xmlns:o="urn:schemas-microsoft-com:office:office" xmlns:r="http://schemas.openxmlformats.org/officeDocument/2006/relationships" xmlns:m="http://schemas.openxmlformats.org/officeDocument/2006/math" xmlns:v="urn:schemas-microsoft-com:vml" xmlns:wp14="http://schemas.microsoft.com/office/word/2010/wordprocessingDrawing" xmlns:wp="http://schemas.openxmlformats.org/drawingml/2006/wordprocessingDrawing" xmlns:w10="urn:schemas-microsoft-com:office:word" xmlns:w="http://schemas.openxmlformats.org/wordprocessingml/2006/main" xmlns:w14="http://schemas.microsoft.com/office/word/2010/wordml" xmlns:wpg="http://schemas.microsoft.com/office/word/2010/wordprocessingGroup" xmlns:wpi="http://schemas.microsoft.com/office/word/2010/wordprocessingInk" xmlns:wne="http://schemas.microsoft.com/office/word/2006/wordml" xmlns:wps="http://schemas.microsoft.com/office/word/2010/wordprocessingShape" mc:Ignorable="w14 wp14">
   <w:footnote w:type="separator" w:id="-1">
     <w:p>
       <w:r>
@@ -1702,7 +1887,7 @@
 </file>
 
 <file path=word/header1.xml><?xml version="1.0" encoding="utf-8"?>
-<w:hdr xmlns:wpc="http://schemas.microsoft.com/office/word/2010/wordprocessingCanvas" xmlns:mc="http://schemas.openxmlformats.org/markup-compatibility/2006" xmlns:o="urn:schemas-microsoft-com:office:office" xmlns:r="http://schemas.openxmlformats.org/officeDocument/2006/relationships" xmlns:m="http://schemas.openxmlformats.org/officeDocument/2006/math" xmlns:v="urn:schemas-microsoft-com:vml" xmlns:wp14="http://schemas.microsoft.com/office/word/2010/wordprocessingDrawing" xmlns:wp="http://schemas.openxmlformats.org/drawingml/2006/wordprocessingDrawing" xmlns:w10="urn:schemas-microsoft-com:office:word" xmlns:w="http://schemas.openxmlformats.org/wordprocessingml/2006/main" xmlns:w14="http://schemas.microsoft.com/office/word/2010/wordml" xmlns:w15="http://schemas.microsoft.com/office/word/2012/wordml" xmlns:wpg="http://schemas.microsoft.com/office/word/2010/wordprocessingGroup" xmlns:wpi="http://schemas.microsoft.com/office/word/2010/wordprocessingInk" xmlns:wne="http://schemas.microsoft.com/office/word/2006/wordml" xmlns:wps="http://schemas.microsoft.com/office/word/2010/wordprocessingShape" mc:Ignorable="w14 w15 wp14">
+<w:hdr xmlns:wpc="http://schemas.microsoft.com/office/word/2010/wordprocessingCanvas" xmlns:mc="http://schemas.openxmlformats.org/markup-compatibility/2006" xmlns:o="urn:schemas-microsoft-com:office:office" xmlns:r="http://schemas.openxmlformats.org/officeDocument/2006/relationships" xmlns:m="http://schemas.openxmlformats.org/officeDocument/2006/math" xmlns:v="urn:schemas-microsoft-com:vml" xmlns:wp14="http://schemas.microsoft.com/office/word/2010/wordprocessingDrawing" xmlns:wp="http://schemas.openxmlformats.org/drawingml/2006/wordprocessingDrawing" xmlns:w10="urn:schemas-microsoft-com:office:word" xmlns:w="http://schemas.openxmlformats.org/wordprocessingml/2006/main" xmlns:w14="http://schemas.microsoft.com/office/word/2010/wordml" xmlns:wpg="http://schemas.microsoft.com/office/word/2010/wordprocessingGroup" xmlns:wpi="http://schemas.microsoft.com/office/word/2010/wordprocessingInk" xmlns:wne="http://schemas.microsoft.com/office/word/2006/wordml" xmlns:wps="http://schemas.microsoft.com/office/word/2010/wordprocessingShape" mc:Ignorable="w14 wp14">
   <w:p>
     <w:pPr>
       <w:ind w:left="302"/>
@@ -1853,7 +2038,7 @@
 </file>
 
 <file path=word/header2.xml><?xml version="1.0" encoding="utf-8"?>
-<w:hdr xmlns:wpc="http://schemas.microsoft.com/office/word/2010/wordprocessingCanvas" xmlns:mc="http://schemas.openxmlformats.org/markup-compatibility/2006" xmlns:o="urn:schemas-microsoft-com:office:office" xmlns:r="http://schemas.openxmlformats.org/officeDocument/2006/relationships" xmlns:m="http://schemas.openxmlformats.org/officeDocument/2006/math" xmlns:v="urn:schemas-microsoft-com:vml" xmlns:wp14="http://schemas.microsoft.com/office/word/2010/wordprocessingDrawing" xmlns:wp="http://schemas.openxmlformats.org/drawingml/2006/wordprocessingDrawing" xmlns:w10="urn:schemas-microsoft-com:office:word" xmlns:w="http://schemas.openxmlformats.org/wordprocessingml/2006/main" xmlns:w14="http://schemas.microsoft.com/office/word/2010/wordml" xmlns:w15="http://schemas.microsoft.com/office/word/2012/wordml" xmlns:wpg="http://schemas.microsoft.com/office/word/2010/wordprocessingGroup" xmlns:wpi="http://schemas.microsoft.com/office/word/2010/wordprocessingInk" xmlns:wne="http://schemas.microsoft.com/office/word/2006/wordml" xmlns:wps="http://schemas.microsoft.com/office/word/2010/wordprocessingShape" mc:Ignorable="w14 w15 wp14">
+<w:hdr xmlns:wpc="http://schemas.microsoft.com/office/word/2010/wordprocessingCanvas" xmlns:mc="http://schemas.openxmlformats.org/markup-compatibility/2006" xmlns:o="urn:schemas-microsoft-com:office:office" xmlns:r="http://schemas.openxmlformats.org/officeDocument/2006/relationships" xmlns:m="http://schemas.openxmlformats.org/officeDocument/2006/math" xmlns:v="urn:schemas-microsoft-com:vml" xmlns:wp14="http://schemas.microsoft.com/office/word/2010/wordprocessingDrawing" xmlns:wp="http://schemas.openxmlformats.org/drawingml/2006/wordprocessingDrawing" xmlns:w10="urn:schemas-microsoft-com:office:word" xmlns:w="http://schemas.openxmlformats.org/wordprocessingml/2006/main" xmlns:w14="http://schemas.microsoft.com/office/word/2010/wordml" xmlns:wpg="http://schemas.microsoft.com/office/word/2010/wordprocessingGroup" xmlns:wpi="http://schemas.microsoft.com/office/word/2010/wordprocessingInk" xmlns:wne="http://schemas.microsoft.com/office/word/2006/wordml" xmlns:wps="http://schemas.microsoft.com/office/word/2010/wordprocessingShape" mc:Ignorable="w14 wp14">
   <w:p>
     <w:pPr>
       <w:ind w:left="302"/>
@@ -1999,7 +2184,7 @@
 </file>
 
 <file path=word/numbering.xml><?xml version="1.0" encoding="utf-8"?>
-<w:numbering xmlns:wpc="http://schemas.microsoft.com/office/word/2010/wordprocessingCanvas" xmlns:mc="http://schemas.openxmlformats.org/markup-compatibility/2006" xmlns:o="urn:schemas-microsoft-com:office:office" xmlns:r="http://schemas.openxmlformats.org/officeDocument/2006/relationships" xmlns:m="http://schemas.openxmlformats.org/officeDocument/2006/math" xmlns:v="urn:schemas-microsoft-com:vml" xmlns:wp14="http://schemas.microsoft.com/office/word/2010/wordprocessingDrawing" xmlns:wp="http://schemas.openxmlformats.org/drawingml/2006/wordprocessingDrawing" xmlns:w10="urn:schemas-microsoft-com:office:word" xmlns:w="http://schemas.openxmlformats.org/wordprocessingml/2006/main" xmlns:w14="http://schemas.microsoft.com/office/word/2010/wordml" xmlns:w15="http://schemas.microsoft.com/office/word/2012/wordml" xmlns:wpg="http://schemas.microsoft.com/office/word/2010/wordprocessingGroup" xmlns:wpi="http://schemas.microsoft.com/office/word/2010/wordprocessingInk" xmlns:wne="http://schemas.microsoft.com/office/word/2006/wordml" xmlns:wps="http://schemas.microsoft.com/office/word/2010/wordprocessingShape" mc:Ignorable="w14 w15 wp14">
+<w:numbering xmlns:wpc="http://schemas.microsoft.com/office/word/2010/wordprocessingCanvas" xmlns:mc="http://schemas.openxmlformats.org/markup-compatibility/2006" xmlns:o="urn:schemas-microsoft-com:office:office" xmlns:r="http://schemas.openxmlformats.org/officeDocument/2006/relationships" xmlns:m="http://schemas.openxmlformats.org/officeDocument/2006/math" xmlns:v="urn:schemas-microsoft-com:vml" xmlns:wp14="http://schemas.microsoft.com/office/word/2010/wordprocessingDrawing" xmlns:wp="http://schemas.openxmlformats.org/drawingml/2006/wordprocessingDrawing" xmlns:w10="urn:schemas-microsoft-com:office:word" xmlns:w="http://schemas.openxmlformats.org/wordprocessingml/2006/main" xmlns:w14="http://schemas.microsoft.com/office/word/2010/wordml" xmlns:wpg="http://schemas.microsoft.com/office/word/2010/wordprocessingGroup" xmlns:wpi="http://schemas.microsoft.com/office/word/2010/wordprocessingInk" xmlns:wne="http://schemas.microsoft.com/office/word/2006/wordml" xmlns:wps="http://schemas.microsoft.com/office/word/2010/wordprocessingShape" mc:Ignorable="w14 wp14">
   <w:numPicBullet w:numPicBulletId="0">
     <w:pict>
       <v:shapetype id="_x0000_t75" coordsize="21600,21600" o:spt="75" o:preferrelative="t" path="m@4@5l@4@11@9@11@9@5xe" filled="f" stroked="f">
@@ -2021,12 +2206,12 @@
         <v:path o:extrusionok="f" gradientshapeok="t" o:connecttype="rect"/>
         <o:lock v:ext="edit" aspectratio="t"/>
       </v:shapetype>
-      <v:shape id="_x0000_i1028" type="#_x0000_t75" style="width:12.75pt;height:12.75pt" o:bullet="t">
+      <v:shape id="_x0000_i1036" type="#_x0000_t75" style="width:12.6pt;height:12.6pt" o:bullet="t">
         <v:imagedata r:id="rId1" o:title="clip_image001"/>
       </v:shape>
     </w:pict>
   </w:numPicBullet>
-  <w:abstractNum w:abstractNumId="0" w15:restartNumberingAfterBreak="0">
+  <w:abstractNum w:abstractNumId="0">
     <w:nsid w:val="FFFFFF7C"/>
     <w:multiLevelType w:val="singleLevel"/>
     <w:tmpl w:val="352AE01C"/>
@@ -2043,7 +2228,7 @@
       </w:pPr>
     </w:lvl>
   </w:abstractNum>
-  <w:abstractNum w:abstractNumId="1" w15:restartNumberingAfterBreak="0">
+  <w:abstractNum w:abstractNumId="1">
     <w:nsid w:val="FFFFFF7D"/>
     <w:multiLevelType w:val="singleLevel"/>
     <w:tmpl w:val="3432D972"/>
@@ -2060,7 +2245,7 @@
       </w:pPr>
     </w:lvl>
   </w:abstractNum>
-  <w:abstractNum w:abstractNumId="2" w15:restartNumberingAfterBreak="0">
+  <w:abstractNum w:abstractNumId="2">
     <w:nsid w:val="FFFFFF7E"/>
     <w:multiLevelType w:val="singleLevel"/>
     <w:tmpl w:val="39CE1F0E"/>
@@ -2077,7 +2262,7 @@
       </w:pPr>
     </w:lvl>
   </w:abstractNum>
-  <w:abstractNum w:abstractNumId="3" w15:restartNumberingAfterBreak="0">
+  <w:abstractNum w:abstractNumId="3">
     <w:nsid w:val="FFFFFF7F"/>
     <w:multiLevelType w:val="singleLevel"/>
     <w:tmpl w:val="942E2A2E"/>
@@ -2094,7 +2279,7 @@
       </w:pPr>
     </w:lvl>
   </w:abstractNum>
-  <w:abstractNum w:abstractNumId="4" w15:restartNumberingAfterBreak="0">
+  <w:abstractNum w:abstractNumId="4">
     <w:nsid w:val="FFFFFF80"/>
     <w:multiLevelType w:val="singleLevel"/>
     <w:tmpl w:val="8F00813E"/>
@@ -2114,7 +2299,7 @@
       </w:rPr>
     </w:lvl>
   </w:abstractNum>
-  <w:abstractNum w:abstractNumId="5" w15:restartNumberingAfterBreak="0">
+  <w:abstractNum w:abstractNumId="5">
     <w:nsid w:val="FFFFFF81"/>
     <w:multiLevelType w:val="singleLevel"/>
     <w:tmpl w:val="C4B607BE"/>
@@ -2134,7 +2319,7 @@
       </w:rPr>
     </w:lvl>
   </w:abstractNum>
-  <w:abstractNum w:abstractNumId="6" w15:restartNumberingAfterBreak="0">
+  <w:abstractNum w:abstractNumId="6">
     <w:nsid w:val="FFFFFF82"/>
     <w:multiLevelType w:val="singleLevel"/>
     <w:tmpl w:val="0792E7A0"/>
@@ -2154,7 +2339,7 @@
       </w:rPr>
     </w:lvl>
   </w:abstractNum>
-  <w:abstractNum w:abstractNumId="7" w15:restartNumberingAfterBreak="0">
+  <w:abstractNum w:abstractNumId="7">
     <w:nsid w:val="FFFFFF83"/>
     <w:multiLevelType w:val="singleLevel"/>
     <w:tmpl w:val="08C494E4"/>
@@ -2174,7 +2359,7 @@
       </w:rPr>
     </w:lvl>
   </w:abstractNum>
-  <w:abstractNum w:abstractNumId="8" w15:restartNumberingAfterBreak="0">
+  <w:abstractNum w:abstractNumId="8">
     <w:nsid w:val="FFFFFF88"/>
     <w:multiLevelType w:val="singleLevel"/>
     <w:tmpl w:val="77405A66"/>
@@ -2191,7 +2376,7 @@
       </w:pPr>
     </w:lvl>
   </w:abstractNum>
-  <w:abstractNum w:abstractNumId="9" w15:restartNumberingAfterBreak="0">
+  <w:abstractNum w:abstractNumId="9">
     <w:nsid w:val="FFFFFF89"/>
     <w:multiLevelType w:val="singleLevel"/>
     <w:tmpl w:val="15D4D74C"/>
@@ -2211,7 +2396,7 @@
       </w:rPr>
     </w:lvl>
   </w:abstractNum>
-  <w:abstractNum w:abstractNumId="10" w15:restartNumberingAfterBreak="0">
+  <w:abstractNum w:abstractNumId="10">
     <w:nsid w:val="06BC0BAD"/>
     <w:multiLevelType w:val="hybridMultilevel"/>
     <w:tmpl w:val="32208284"/>
@@ -2351,7 +2536,7 @@
       </w:rPr>
     </w:lvl>
   </w:abstractNum>
-  <w:abstractNum w:abstractNumId="11" w15:restartNumberingAfterBreak="0">
+  <w:abstractNum w:abstractNumId="11">
     <w:nsid w:val="28771792"/>
     <w:multiLevelType w:val="hybridMultilevel"/>
     <w:tmpl w:val="C7EC6032"/>
@@ -2464,7 +2649,7 @@
       </w:pPr>
     </w:lvl>
   </w:abstractNum>
-  <w:abstractNum w:abstractNumId="12" w15:restartNumberingAfterBreak="0">
+  <w:abstractNum w:abstractNumId="12">
     <w:nsid w:val="32CE4DEA"/>
     <w:multiLevelType w:val="hybridMultilevel"/>
     <w:tmpl w:val="B9266A1E"/>
@@ -2583,7 +2768,7 @@
       </w:pPr>
     </w:lvl>
   </w:abstractNum>
-  <w:abstractNum w:abstractNumId="13" w15:restartNumberingAfterBreak="0">
+  <w:abstractNum w:abstractNumId="13">
     <w:nsid w:val="39D435B9"/>
     <w:multiLevelType w:val="hybridMultilevel"/>
     <w:tmpl w:val="900802A0"/>
@@ -2723,7 +2908,7 @@
       </w:rPr>
     </w:lvl>
   </w:abstractNum>
-  <w:abstractNum w:abstractNumId="14" w15:restartNumberingAfterBreak="0">
+  <w:abstractNum w:abstractNumId="14">
     <w:nsid w:val="439F5DC4"/>
     <w:multiLevelType w:val="hybridMultilevel"/>
     <w:tmpl w:val="5EAA06CE"/>
@@ -2863,7 +3048,7 @@
       </w:rPr>
     </w:lvl>
   </w:abstractNum>
-  <w:abstractNum w:abstractNumId="15" w15:restartNumberingAfterBreak="0">
+  <w:abstractNum w:abstractNumId="15">
     <w:nsid w:val="780A62B2"/>
     <w:multiLevelType w:val="hybridMultilevel"/>
     <w:tmpl w:val="4760ABD0"/>
@@ -3083,7 +3268,7 @@
 </file>
 
 <file path=word/styles.xml><?xml version="1.0" encoding="utf-8"?>
-<w:styles xmlns:mc="http://schemas.openxmlformats.org/markup-compatibility/2006" xmlns:r="http://schemas.openxmlformats.org/officeDocument/2006/relationships" xmlns:w="http://schemas.openxmlformats.org/wordprocessingml/2006/main" xmlns:w14="http://schemas.microsoft.com/office/word/2010/wordml" xmlns:w15="http://schemas.microsoft.com/office/word/2012/wordml" mc:Ignorable="w14 w15">
+<w:styles xmlns:mc="http://schemas.openxmlformats.org/markup-compatibility/2006" xmlns:r="http://schemas.openxmlformats.org/officeDocument/2006/relationships" xmlns:w="http://schemas.openxmlformats.org/wordprocessingml/2006/main" xmlns:w14="http://schemas.microsoft.com/office/word/2010/wordml" mc:Ignorable="w14">
   <w:docDefaults>
     <w:rPrDefault>
       <w:rPr>
@@ -3093,362 +3278,1007 @@
     </w:rPrDefault>
     <w:pPrDefault/>
   </w:docDefaults>
-  <w:latentStyles w:defLockedState="0" w:defUIPriority="0" w:defSemiHidden="0" w:defUnhideWhenUsed="0" w:defQFormat="0" w:count="371">
-    <w:lsdException w:name="Normal" w:qFormat="1"/>
-    <w:lsdException w:name="heading 7" w:semiHidden="1" w:unhideWhenUsed="1"/>
-    <w:lsdException w:name="heading 8" w:semiHidden="1" w:unhideWhenUsed="1"/>
-    <w:lsdException w:name="heading 9" w:semiHidden="1" w:unhideWhenUsed="1"/>
-    <w:lsdException w:name="index 1" w:semiHidden="1" w:unhideWhenUsed="1"/>
-    <w:lsdException w:name="index 2" w:semiHidden="1" w:unhideWhenUsed="1"/>
-    <w:lsdException w:name="index 3" w:semiHidden="1" w:unhideWhenUsed="1"/>
-    <w:lsdException w:name="index 4" w:semiHidden="1" w:unhideWhenUsed="1"/>
-    <w:lsdException w:name="index 5" w:semiHidden="1" w:unhideWhenUsed="1"/>
-    <w:lsdException w:name="index 6" w:semiHidden="1" w:unhideWhenUsed="1"/>
-    <w:lsdException w:name="index 7" w:semiHidden="1" w:unhideWhenUsed="1"/>
-    <w:lsdException w:name="index 8" w:semiHidden="1" w:unhideWhenUsed="1"/>
-    <w:lsdException w:name="index 9" w:semiHidden="1" w:unhideWhenUsed="1"/>
-    <w:lsdException w:name="toc 1" w:semiHidden="1" w:unhideWhenUsed="1"/>
-    <w:lsdException w:name="toc 2" w:semiHidden="1" w:unhideWhenUsed="1"/>
-    <w:lsdException w:name="toc 3" w:semiHidden="1" w:unhideWhenUsed="1"/>
-    <w:lsdException w:name="toc 4" w:semiHidden="1" w:unhideWhenUsed="1"/>
-    <w:lsdException w:name="toc 5" w:semiHidden="1" w:unhideWhenUsed="1"/>
-    <w:lsdException w:name="toc 6" w:semiHidden="1" w:unhideWhenUsed="1"/>
-    <w:lsdException w:name="toc 7" w:semiHidden="1" w:unhideWhenUsed="1"/>
-    <w:lsdException w:name="toc 8" w:semiHidden="1" w:unhideWhenUsed="1"/>
-    <w:lsdException w:name="toc 9" w:semiHidden="1" w:unhideWhenUsed="1"/>
-    <w:lsdException w:name="Normal Indent" w:semiHidden="1" w:unhideWhenUsed="1"/>
-    <w:lsdException w:name="footnote text" w:semiHidden="1" w:unhideWhenUsed="1"/>
-    <w:lsdException w:name="annotation text" w:semiHidden="1" w:unhideWhenUsed="1"/>
-    <w:lsdException w:name="header" w:semiHidden="1" w:unhideWhenUsed="1"/>
-    <w:lsdException w:name="footer" w:semiHidden="1" w:unhideWhenUsed="1"/>
-    <w:lsdException w:name="index heading" w:semiHidden="1" w:unhideWhenUsed="1"/>
-    <w:lsdException w:name="caption" w:semiHidden="1" w:unhideWhenUsed="1"/>
-    <w:lsdException w:name="table of figures" w:semiHidden="1" w:unhideWhenUsed="1"/>
-    <w:lsdException w:name="envelope address" w:semiHidden="1" w:unhideWhenUsed="1"/>
-    <w:lsdException w:name="envelope return" w:semiHidden="1" w:unhideWhenUsed="1"/>
-    <w:lsdException w:name="footnote reference" w:semiHidden="1" w:unhideWhenUsed="1"/>
-    <w:lsdException w:name="annotation reference" w:semiHidden="1" w:unhideWhenUsed="1"/>
-    <w:lsdException w:name="line number" w:semiHidden="1" w:unhideWhenUsed="1"/>
-    <w:lsdException w:name="page number" w:semiHidden="1" w:unhideWhenUsed="1"/>
-    <w:lsdException w:name="endnote reference" w:semiHidden="1" w:unhideWhenUsed="1"/>
-    <w:lsdException w:name="endnote text" w:semiHidden="1" w:unhideWhenUsed="1"/>
-    <w:lsdException w:name="table of authorities" w:semiHidden="1" w:unhideWhenUsed="1"/>
-    <w:lsdException w:name="macro" w:semiHidden="1" w:unhideWhenUsed="1"/>
-    <w:lsdException w:name="toa heading" w:semiHidden="1" w:unhideWhenUsed="1"/>
-    <w:lsdException w:name="List" w:semiHidden="1" w:unhideWhenUsed="1"/>
-    <w:lsdException w:name="List Bullet" w:semiHidden="1" w:unhideWhenUsed="1"/>
-    <w:lsdException w:name="List 2" w:semiHidden="1" w:unhideWhenUsed="1"/>
-    <w:lsdException w:name="List 3" w:semiHidden="1" w:unhideWhenUsed="1"/>
-    <w:lsdException w:name="List Bullet 2" w:semiHidden="1" w:unhideWhenUsed="1"/>
-    <w:lsdException w:name="List Bullet 3" w:semiHidden="1" w:unhideWhenUsed="1"/>
-    <w:lsdException w:name="List Bullet 4" w:semiHidden="1" w:unhideWhenUsed="1"/>
-    <w:lsdException w:name="List Bullet 5" w:semiHidden="1" w:unhideWhenUsed="1"/>
-    <w:lsdException w:name="List Number 2" w:semiHidden="1" w:unhideWhenUsed="1"/>
-    <w:lsdException w:name="List Number 3" w:semiHidden="1" w:unhideWhenUsed="1"/>
-    <w:lsdException w:name="List Number 4" w:semiHidden="1" w:unhideWhenUsed="1"/>
-    <w:lsdException w:name="List Number 5" w:semiHidden="1" w:unhideWhenUsed="1"/>
-    <w:lsdException w:name="Title" w:qFormat="1"/>
-    <w:lsdException w:name="Closing" w:semiHidden="1" w:unhideWhenUsed="1"/>
-    <w:lsdException w:name="Signature" w:semiHidden="1" w:unhideWhenUsed="1"/>
-    <w:lsdException w:name="Default Paragraph Font" w:semiHidden="1" w:unhideWhenUsed="1"/>
-    <w:lsdException w:name="Body Text" w:semiHidden="1" w:unhideWhenUsed="1"/>
-    <w:lsdException w:name="Body Text Indent" w:semiHidden="1" w:unhideWhenUsed="1"/>
-    <w:lsdException w:name="List Continue" w:semiHidden="1" w:unhideWhenUsed="1"/>
-    <w:lsdException w:name="List Continue 2" w:semiHidden="1" w:unhideWhenUsed="1"/>
-    <w:lsdException w:name="List Continue 3" w:semiHidden="1" w:unhideWhenUsed="1"/>
-    <w:lsdException w:name="List Continue 4" w:semiHidden="1" w:unhideWhenUsed="1"/>
-    <w:lsdException w:name="List Continue 5" w:semiHidden="1" w:unhideWhenUsed="1"/>
-    <w:lsdException w:name="Message Header" w:semiHidden="1" w:unhideWhenUsed="1"/>
-    <w:lsdException w:name="Body Text First Indent 2" w:semiHidden="1" w:unhideWhenUsed="1"/>
-    <w:lsdException w:name="Note Heading" w:semiHidden="1" w:unhideWhenUsed="1"/>
-    <w:lsdException w:name="Body Text 2" w:semiHidden="1" w:unhideWhenUsed="1"/>
-    <w:lsdException w:name="Body Text 3" w:semiHidden="1" w:unhideWhenUsed="1"/>
-    <w:lsdException w:name="Body Text Indent 2" w:semiHidden="1" w:unhideWhenUsed="1"/>
-    <w:lsdException w:name="Body Text Indent 3" w:semiHidden="1" w:unhideWhenUsed="1"/>
-    <w:lsdException w:name="Block Text" w:semiHidden="1" w:unhideWhenUsed="1"/>
-    <w:lsdException w:name="Hyperlink" w:semiHidden="1" w:unhideWhenUsed="1"/>
-    <w:lsdException w:name="FollowedHyperlink" w:semiHidden="1" w:unhideWhenUsed="1"/>
-    <w:lsdException w:name="Document Map" w:semiHidden="1" w:unhideWhenUsed="1"/>
-    <w:lsdException w:name="Plain Text" w:semiHidden="1" w:unhideWhenUsed="1"/>
-    <w:lsdException w:name="E-mail Signature" w:semiHidden="1" w:unhideWhenUsed="1"/>
-    <w:lsdException w:name="HTML Top of Form" w:semiHidden="1" w:unhideWhenUsed="1"/>
-    <w:lsdException w:name="HTML Bottom of Form" w:semiHidden="1" w:unhideWhenUsed="1"/>
-    <w:lsdException w:name="Normal (Web)" w:semiHidden="1" w:unhideWhenUsed="1"/>
-    <w:lsdException w:name="HTML Acronym" w:semiHidden="1" w:unhideWhenUsed="1"/>
-    <w:lsdException w:name="HTML Address" w:semiHidden="1" w:unhideWhenUsed="1"/>
-    <w:lsdException w:name="HTML Cite" w:semiHidden="1" w:unhideWhenUsed="1"/>
-    <w:lsdException w:name="HTML Code" w:semiHidden="1" w:unhideWhenUsed="1"/>
-    <w:lsdException w:name="HTML Definition" w:semiHidden="1" w:unhideWhenUsed="1"/>
-    <w:lsdException w:name="HTML Keyboard" w:semiHidden="1" w:unhideWhenUsed="1"/>
-    <w:lsdException w:name="HTML Preformatted" w:semiHidden="1" w:unhideWhenUsed="1"/>
-    <w:lsdException w:name="HTML Sample" w:semiHidden="1" w:unhideWhenUsed="1"/>
-    <w:lsdException w:name="HTML Typewriter" w:semiHidden="1" w:unhideWhenUsed="1"/>
-    <w:lsdException w:name="HTML Variable" w:semiHidden="1" w:unhideWhenUsed="1"/>
-    <w:lsdException w:name="Normal Table" w:semiHidden="1" w:unhideWhenUsed="1"/>
-    <w:lsdException w:name="annotation subject" w:semiHidden="1" w:unhideWhenUsed="1"/>
-    <w:lsdException w:name="No List" w:semiHidden="1" w:unhideWhenUsed="1"/>
-    <w:lsdException w:name="Outline List 1" w:semiHidden="1" w:unhideWhenUsed="1"/>
-    <w:lsdException w:name="Outline List 2" w:semiHidden="1" w:unhideWhenUsed="1"/>
-    <w:lsdException w:name="Outline List 3" w:semiHidden="1" w:unhideWhenUsed="1"/>
-    <w:lsdException w:name="Table Simple 1" w:semiHidden="1" w:unhideWhenUsed="1"/>
-    <w:lsdException w:name="Table Simple 2" w:semiHidden="1" w:unhideWhenUsed="1"/>
-    <w:lsdException w:name="Table Simple 3" w:semiHidden="1" w:unhideWhenUsed="1"/>
-    <w:lsdException w:name="Table Classic 1" w:semiHidden="1" w:unhideWhenUsed="1"/>
-    <w:lsdException w:name="Table Classic 2" w:semiHidden="1" w:unhideWhenUsed="1"/>
-    <w:lsdException w:name="Table Classic 3" w:semiHidden="1" w:unhideWhenUsed="1"/>
-    <w:lsdException w:name="Table Classic 4" w:semiHidden="1" w:unhideWhenUsed="1"/>
-    <w:lsdException w:name="Table Colorful 1" w:semiHidden="1" w:unhideWhenUsed="1"/>
-    <w:lsdException w:name="Table Colorful 2" w:semiHidden="1" w:unhideWhenUsed="1"/>
-    <w:lsdException w:name="Table Colorful 3" w:semiHidden="1" w:unhideWhenUsed="1"/>
-    <w:lsdException w:name="Table Columns 1" w:semiHidden="1" w:unhideWhenUsed="1"/>
-    <w:lsdException w:name="Table Columns 2" w:semiHidden="1" w:unhideWhenUsed="1"/>
-    <w:lsdException w:name="Table Columns 3" w:semiHidden="1" w:unhideWhenUsed="1"/>
-    <w:lsdException w:name="Table Columns 4" w:semiHidden="1" w:unhideWhenUsed="1"/>
-    <w:lsdException w:name="Table Columns 5" w:semiHidden="1" w:unhideWhenUsed="1"/>
-    <w:lsdException w:name="Table Grid 1" w:semiHidden="1" w:unhideWhenUsed="1"/>
-    <w:lsdException w:name="Table Grid 2" w:semiHidden="1" w:unhideWhenUsed="1"/>
-    <w:lsdException w:name="Table Grid 3" w:semiHidden="1" w:unhideWhenUsed="1"/>
-    <w:lsdException w:name="Table Grid 4" w:semiHidden="1" w:unhideWhenUsed="1"/>
-    <w:lsdException w:name="Table Grid 5" w:semiHidden="1" w:unhideWhenUsed="1"/>
-    <w:lsdException w:name="Table Grid 6" w:semiHidden="1" w:unhideWhenUsed="1"/>
-    <w:lsdException w:name="Table Grid 7" w:semiHidden="1" w:unhideWhenUsed="1"/>
-    <w:lsdException w:name="Table Grid 8" w:semiHidden="1" w:unhideWhenUsed="1"/>
-    <w:lsdException w:name="Table List 1" w:semiHidden="1" w:unhideWhenUsed="1"/>
-    <w:lsdException w:name="Table List 2" w:semiHidden="1" w:unhideWhenUsed="1"/>
-    <w:lsdException w:name="Table List 3" w:semiHidden="1" w:unhideWhenUsed="1"/>
-    <w:lsdException w:name="Table List 4" w:semiHidden="1" w:unhideWhenUsed="1"/>
-    <w:lsdException w:name="Table List 5" w:semiHidden="1" w:unhideWhenUsed="1"/>
-    <w:lsdException w:name="Table List 6" w:semiHidden="1" w:unhideWhenUsed="1"/>
-    <w:lsdException w:name="Table List 7" w:semiHidden="1" w:unhideWhenUsed="1"/>
-    <w:lsdException w:name="Table List 8" w:semiHidden="1" w:unhideWhenUsed="1"/>
-    <w:lsdException w:name="Table 3D effects 1" w:semiHidden="1" w:unhideWhenUsed="1"/>
-    <w:lsdException w:name="Table 3D effects 2" w:semiHidden="1" w:unhideWhenUsed="1"/>
-    <w:lsdException w:name="Table 3D effects 3" w:semiHidden="1" w:unhideWhenUsed="1"/>
-    <w:lsdException w:name="Table Contemporary" w:semiHidden="1" w:unhideWhenUsed="1"/>
-    <w:lsdException w:name="Table Elegant" w:semiHidden="1" w:unhideWhenUsed="1"/>
-    <w:lsdException w:name="Table Professional" w:semiHidden="1" w:unhideWhenUsed="1"/>
-    <w:lsdException w:name="Table Subtle 1" w:semiHidden="1" w:unhideWhenUsed="1"/>
-    <w:lsdException w:name="Table Subtle 2" w:semiHidden="1" w:unhideWhenUsed="1"/>
-    <w:lsdException w:name="Table Web 1" w:semiHidden="1" w:unhideWhenUsed="1"/>
-    <w:lsdException w:name="Table Web 2" w:semiHidden="1" w:unhideWhenUsed="1"/>
-    <w:lsdException w:name="Table Web 3" w:semiHidden="1" w:unhideWhenUsed="1"/>
-    <w:lsdException w:name="Balloon Text" w:semiHidden="1" w:unhideWhenUsed="1"/>
-    <w:lsdException w:name="Table Theme" w:semiHidden="1" w:unhideWhenUsed="1"/>
-    <w:lsdException w:name="Placeholder Text" w:semiHidden="1" w:uiPriority="99"/>
-    <w:lsdException w:name="No Spacing" w:uiPriority="1"/>
-    <w:lsdException w:name="Light Shading" w:uiPriority="60"/>
-    <w:lsdException w:name="Light List" w:uiPriority="61"/>
-    <w:lsdException w:name="Light Grid" w:uiPriority="62"/>
-    <w:lsdException w:name="Medium Shading 1" w:uiPriority="63"/>
-    <w:lsdException w:name="Medium Shading 2" w:uiPriority="64"/>
-    <w:lsdException w:name="Medium List 1" w:uiPriority="65"/>
-    <w:lsdException w:name="Medium List 2" w:uiPriority="66"/>
-    <w:lsdException w:name="Medium Grid 1" w:uiPriority="67"/>
-    <w:lsdException w:name="Medium Grid 2" w:uiPriority="68"/>
-    <w:lsdException w:name="Medium Grid 3" w:uiPriority="69"/>
-    <w:lsdException w:name="Dark List" w:uiPriority="70"/>
-    <w:lsdException w:name="Colorful Shading" w:uiPriority="71"/>
-    <w:lsdException w:name="Colorful List" w:uiPriority="72"/>
-    <w:lsdException w:name="Colorful Grid" w:uiPriority="73"/>
-    <w:lsdException w:name="Light Shading Accent 1" w:uiPriority="60"/>
-    <w:lsdException w:name="Light List Accent 1" w:uiPriority="61"/>
-    <w:lsdException w:name="Light Grid Accent 1" w:uiPriority="62"/>
-    <w:lsdException w:name="Medium Shading 1 Accent 1" w:uiPriority="63"/>
-    <w:lsdException w:name="Medium Shading 2 Accent 1" w:uiPriority="64"/>
-    <w:lsdException w:name="Medium List 1 Accent 1" w:uiPriority="65"/>
-    <w:lsdException w:name="Revision" w:semiHidden="1" w:uiPriority="99"/>
-    <w:lsdException w:name="List Paragraph" w:uiPriority="34"/>
-    <w:lsdException w:name="Quote" w:uiPriority="29"/>
-    <w:lsdException w:name="Intense Quote" w:uiPriority="30"/>
-    <w:lsdException w:name="Medium List 2 Accent 1" w:uiPriority="66"/>
-    <w:lsdException w:name="Medium Grid 1 Accent 1" w:uiPriority="67"/>
-    <w:lsdException w:name="Medium Grid 2 Accent 1" w:uiPriority="68"/>
-    <w:lsdException w:name="Medium Grid 3 Accent 1" w:uiPriority="69"/>
-    <w:lsdException w:name="Dark List Accent 1" w:uiPriority="70"/>
-    <w:lsdException w:name="Colorful Shading Accent 1" w:uiPriority="71"/>
-    <w:lsdException w:name="Colorful List Accent 1" w:uiPriority="72"/>
-    <w:lsdException w:name="Colorful Grid Accent 1" w:uiPriority="73"/>
-    <w:lsdException w:name="Light Shading Accent 2" w:uiPriority="60"/>
-    <w:lsdException w:name="Light List Accent 2" w:uiPriority="61"/>
-    <w:lsdException w:name="Light Grid Accent 2" w:uiPriority="62"/>
-    <w:lsdException w:name="Medium Shading 1 Accent 2" w:uiPriority="63"/>
-    <w:lsdException w:name="Medium Shading 2 Accent 2" w:uiPriority="64"/>
-    <w:lsdException w:name="Medium List 1 Accent 2" w:uiPriority="65"/>
-    <w:lsdException w:name="Medium List 2 Accent 2" w:uiPriority="66"/>
-    <w:lsdException w:name="Medium Grid 1 Accent 2" w:uiPriority="67"/>
-    <w:lsdException w:name="Medium Grid 2 Accent 2" w:uiPriority="68"/>
-    <w:lsdException w:name="Medium Grid 3 Accent 2" w:uiPriority="69"/>
-    <w:lsdException w:name="Dark List Accent 2" w:uiPriority="70"/>
-    <w:lsdException w:name="Colorful Shading Accent 2" w:uiPriority="71"/>
-    <w:lsdException w:name="Colorful List Accent 2" w:uiPriority="72"/>
-    <w:lsdException w:name="Colorful Grid Accent 2" w:uiPriority="73"/>
-    <w:lsdException w:name="Light Shading Accent 3" w:uiPriority="60"/>
-    <w:lsdException w:name="Light List Accent 3" w:uiPriority="61"/>
-    <w:lsdException w:name="Light Grid Accent 3" w:uiPriority="62"/>
-    <w:lsdException w:name="Medium Shading 1 Accent 3" w:uiPriority="63"/>
-    <w:lsdException w:name="Medium Shading 2 Accent 3" w:uiPriority="64"/>
-    <w:lsdException w:name="Medium List 1 Accent 3" w:uiPriority="65"/>
-    <w:lsdException w:name="Medium List 2 Accent 3" w:uiPriority="66"/>
-    <w:lsdException w:name="Medium Grid 1 Accent 3" w:uiPriority="67"/>
-    <w:lsdException w:name="Medium Grid 2 Accent 3" w:uiPriority="68"/>
-    <w:lsdException w:name="Medium Grid 3 Accent 3" w:uiPriority="69"/>
-    <w:lsdException w:name="Dark List Accent 3" w:uiPriority="70"/>
-    <w:lsdException w:name="Colorful Shading Accent 3" w:uiPriority="71"/>
-    <w:lsdException w:name="Colorful List Accent 3" w:uiPriority="72"/>
-    <w:lsdException w:name="Colorful Grid Accent 3" w:uiPriority="73"/>
-    <w:lsdException w:name="Light Shading Accent 4" w:uiPriority="60"/>
-    <w:lsdException w:name="Light List Accent 4" w:uiPriority="61"/>
-    <w:lsdException w:name="Light Grid Accent 4" w:uiPriority="62"/>
-    <w:lsdException w:name="Medium Shading 1 Accent 4" w:uiPriority="63"/>
-    <w:lsdException w:name="Medium Shading 2 Accent 4" w:uiPriority="64"/>
-    <w:lsdException w:name="Medium List 1 Accent 4" w:uiPriority="65"/>
-    <w:lsdException w:name="Medium List 2 Accent 4" w:uiPriority="66"/>
-    <w:lsdException w:name="Medium Grid 1 Accent 4" w:uiPriority="67"/>
-    <w:lsdException w:name="Medium Grid 2 Accent 4" w:uiPriority="68"/>
-    <w:lsdException w:name="Medium Grid 3 Accent 4" w:uiPriority="69"/>
-    <w:lsdException w:name="Dark List Accent 4" w:uiPriority="70"/>
-    <w:lsdException w:name="Colorful Shading Accent 4" w:uiPriority="71"/>
-    <w:lsdException w:name="Colorful List Accent 4" w:uiPriority="72"/>
-    <w:lsdException w:name="Colorful Grid Accent 4" w:uiPriority="73"/>
-    <w:lsdException w:name="Light Shading Accent 5" w:uiPriority="60"/>
-    <w:lsdException w:name="Light List Accent 5" w:uiPriority="61"/>
-    <w:lsdException w:name="Light Grid Accent 5" w:uiPriority="62"/>
-    <w:lsdException w:name="Medium Shading 1 Accent 5" w:uiPriority="63"/>
-    <w:lsdException w:name="Medium Shading 2 Accent 5" w:uiPriority="64"/>
-    <w:lsdException w:name="Medium List 1 Accent 5" w:uiPriority="65"/>
-    <w:lsdException w:name="Medium List 2 Accent 5" w:uiPriority="66"/>
-    <w:lsdException w:name="Medium Grid 1 Accent 5" w:uiPriority="67"/>
-    <w:lsdException w:name="Medium Grid 2 Accent 5" w:uiPriority="68"/>
-    <w:lsdException w:name="Medium Grid 3 Accent 5" w:uiPriority="69"/>
-    <w:lsdException w:name="Dark List Accent 5" w:uiPriority="70"/>
-    <w:lsdException w:name="Colorful Shading Accent 5" w:uiPriority="71"/>
-    <w:lsdException w:name="Colorful List Accent 5" w:uiPriority="72"/>
-    <w:lsdException w:name="Colorful Grid Accent 5" w:uiPriority="73"/>
-    <w:lsdException w:name="Light Shading Accent 6" w:uiPriority="60"/>
-    <w:lsdException w:name="Light List Accent 6" w:uiPriority="61"/>
-    <w:lsdException w:name="Light Grid Accent 6" w:uiPriority="62"/>
-    <w:lsdException w:name="Medium Shading 1 Accent 6" w:uiPriority="63"/>
-    <w:lsdException w:name="Medium Shading 2 Accent 6" w:uiPriority="64"/>
-    <w:lsdException w:name="Medium List 1 Accent 6" w:uiPriority="65"/>
-    <w:lsdException w:name="Medium List 2 Accent 6" w:uiPriority="66"/>
-    <w:lsdException w:name="Medium Grid 1 Accent 6" w:uiPriority="67"/>
-    <w:lsdException w:name="Medium Grid 2 Accent 6" w:uiPriority="68"/>
-    <w:lsdException w:name="Medium Grid 3 Accent 6" w:uiPriority="69"/>
-    <w:lsdException w:name="Dark List Accent 6" w:uiPriority="70"/>
-    <w:lsdException w:name="Colorful Shading Accent 6" w:uiPriority="71"/>
-    <w:lsdException w:name="Colorful List Accent 6" w:uiPriority="72"/>
-    <w:lsdException w:name="Colorful Grid Accent 6" w:uiPriority="73"/>
-    <w:lsdException w:name="Subtle Emphasis" w:uiPriority="19"/>
-    <w:lsdException w:name="Intense Emphasis" w:uiPriority="21"/>
-    <w:lsdException w:name="Subtle Reference" w:uiPriority="31"/>
-    <w:lsdException w:name="Intense Reference" w:uiPriority="32"/>
-    <w:lsdException w:name="Book Title" w:uiPriority="33"/>
-    <w:lsdException w:name="Bibliography" w:semiHidden="1" w:uiPriority="37" w:unhideWhenUsed="1"/>
-    <w:lsdException w:name="TOC Heading" w:semiHidden="1" w:uiPriority="39" w:unhideWhenUsed="1" w:qFormat="1"/>
-    <w:lsdException w:name="Plain Table 1" w:uiPriority="41"/>
-    <w:lsdException w:name="Plain Table 2" w:uiPriority="42"/>
-    <w:lsdException w:name="Plain Table 3" w:uiPriority="43"/>
-    <w:lsdException w:name="Plain Table 4" w:uiPriority="44"/>
-    <w:lsdException w:name="Plain Table 5" w:uiPriority="45"/>
-    <w:lsdException w:name="Grid Table Light" w:uiPriority="40"/>
-    <w:lsdException w:name="Grid Table 1 Light" w:uiPriority="46"/>
-    <w:lsdException w:name="Grid Table 2" w:uiPriority="47"/>
-    <w:lsdException w:name="Grid Table 3" w:uiPriority="48"/>
-    <w:lsdException w:name="Grid Table 4" w:uiPriority="49"/>
-    <w:lsdException w:name="Grid Table 5 Dark" w:uiPriority="50"/>
-    <w:lsdException w:name="Grid Table 6 Colorful" w:uiPriority="51"/>
-    <w:lsdException w:name="Grid Table 7 Colorful" w:uiPriority="52"/>
-    <w:lsdException w:name="Grid Table 1 Light Accent 1" w:uiPriority="46"/>
-    <w:lsdException w:name="Grid Table 2 Accent 1" w:uiPriority="47"/>
-    <w:lsdException w:name="Grid Table 3 Accent 1" w:uiPriority="48"/>
-    <w:lsdException w:name="Grid Table 4 Accent 1" w:uiPriority="49"/>
-    <w:lsdException w:name="Grid Table 5 Dark Accent 1" w:uiPriority="50"/>
-    <w:lsdException w:name="Grid Table 6 Colorful Accent 1" w:uiPriority="51"/>
-    <w:lsdException w:name="Grid Table 7 Colorful Accent 1" w:uiPriority="52"/>
-    <w:lsdException w:name="Grid Table 1 Light Accent 2" w:uiPriority="46"/>
-    <w:lsdException w:name="Grid Table 2 Accent 2" w:uiPriority="47"/>
-    <w:lsdException w:name="Grid Table 3 Accent 2" w:uiPriority="48"/>
-    <w:lsdException w:name="Grid Table 4 Accent 2" w:uiPriority="49"/>
-    <w:lsdException w:name="Grid Table 5 Dark Accent 2" w:uiPriority="50"/>
-    <w:lsdException w:name="Grid Table 6 Colorful Accent 2" w:uiPriority="51"/>
-    <w:lsdException w:name="Grid Table 7 Colorful Accent 2" w:uiPriority="52"/>
-    <w:lsdException w:name="Grid Table 1 Light Accent 3" w:uiPriority="46"/>
-    <w:lsdException w:name="Grid Table 2 Accent 3" w:uiPriority="47"/>
-    <w:lsdException w:name="Grid Table 3 Accent 3" w:uiPriority="48"/>
-    <w:lsdException w:name="Grid Table 4 Accent 3" w:uiPriority="49"/>
-    <w:lsdException w:name="Grid Table 5 Dark Accent 3" w:uiPriority="50"/>
-    <w:lsdException w:name="Grid Table 6 Colorful Accent 3" w:uiPriority="51"/>
-    <w:lsdException w:name="Grid Table 7 Colorful Accent 3" w:uiPriority="52"/>
-    <w:lsdException w:name="Grid Table 1 Light Accent 4" w:uiPriority="46"/>
-    <w:lsdException w:name="Grid Table 2 Accent 4" w:uiPriority="47"/>
-    <w:lsdException w:name="Grid Table 3 Accent 4" w:uiPriority="48"/>
-    <w:lsdException w:name="Grid Table 4 Accent 4" w:uiPriority="49"/>
-    <w:lsdException w:name="Grid Table 5 Dark Accent 4" w:uiPriority="50"/>
-    <w:lsdException w:name="Grid Table 6 Colorful Accent 4" w:uiPriority="51"/>
-    <w:lsdException w:name="Grid Table 7 Colorful Accent 4" w:uiPriority="52"/>
-    <w:lsdException w:name="Grid Table 1 Light Accent 5" w:uiPriority="46"/>
-    <w:lsdException w:name="Grid Table 2 Accent 5" w:uiPriority="47"/>
-    <w:lsdException w:name="Grid Table 3 Accent 5" w:uiPriority="48"/>
-    <w:lsdException w:name="Grid Table 4 Accent 5" w:uiPriority="49"/>
-    <w:lsdException w:name="Grid Table 5 Dark Accent 5" w:uiPriority="50"/>
-    <w:lsdException w:name="Grid Table 6 Colorful Accent 5" w:uiPriority="51"/>
-    <w:lsdException w:name="Grid Table 7 Colorful Accent 5" w:uiPriority="52"/>
-    <w:lsdException w:name="Grid Table 1 Light Accent 6" w:uiPriority="46"/>
-    <w:lsdException w:name="Grid Table 2 Accent 6" w:uiPriority="47"/>
-    <w:lsdException w:name="Grid Table 3 Accent 6" w:uiPriority="48"/>
-    <w:lsdException w:name="Grid Table 4 Accent 6" w:uiPriority="49"/>
-    <w:lsdException w:name="Grid Table 5 Dark Accent 6" w:uiPriority="50"/>
-    <w:lsdException w:name="Grid Table 6 Colorful Accent 6" w:uiPriority="51"/>
-    <w:lsdException w:name="Grid Table 7 Colorful Accent 6" w:uiPriority="52"/>
-    <w:lsdException w:name="List Table 1 Light" w:uiPriority="46"/>
-    <w:lsdException w:name="List Table 2" w:uiPriority="47"/>
-    <w:lsdException w:name="List Table 3" w:uiPriority="48"/>
-    <w:lsdException w:name="List Table 4" w:uiPriority="49"/>
-    <w:lsdException w:name="List Table 5 Dark" w:uiPriority="50"/>
-    <w:lsdException w:name="List Table 6 Colorful" w:uiPriority="51"/>
-    <w:lsdException w:name="List Table 7 Colorful" w:uiPriority="52"/>
-    <w:lsdException w:name="List Table 1 Light Accent 1" w:uiPriority="46"/>
-    <w:lsdException w:name="List Table 2 Accent 1" w:uiPriority="47"/>
-    <w:lsdException w:name="List Table 3 Accent 1" w:uiPriority="48"/>
-    <w:lsdException w:name="List Table 4 Accent 1" w:uiPriority="49"/>
-    <w:lsdException w:name="List Table 5 Dark Accent 1" w:uiPriority="50"/>
-    <w:lsdException w:name="List Table 6 Colorful Accent 1" w:uiPriority="51"/>
-    <w:lsdException w:name="List Table 7 Colorful Accent 1" w:uiPriority="52"/>
-    <w:lsdException w:name="List Table 1 Light Accent 2" w:uiPriority="46"/>
-    <w:lsdException w:name="List Table 2 Accent 2" w:uiPriority="47"/>
-    <w:lsdException w:name="List Table 3 Accent 2" w:uiPriority="48"/>
-    <w:lsdException w:name="List Table 4 Accent 2" w:uiPriority="49"/>
-    <w:lsdException w:name="List Table 5 Dark Accent 2" w:uiPriority="50"/>
-    <w:lsdException w:name="List Table 6 Colorful Accent 2" w:uiPriority="51"/>
-    <w:lsdException w:name="List Table 7 Colorful Accent 2" w:uiPriority="52"/>
-    <w:lsdException w:name="List Table 1 Light Accent 3" w:uiPriority="46"/>
-    <w:lsdException w:name="List Table 2 Accent 3" w:uiPriority="47"/>
-    <w:lsdException w:name="List Table 3 Accent 3" w:uiPriority="48"/>
-    <w:lsdException w:name="List Table 4 Accent 3" w:uiPriority="49"/>
-    <w:lsdException w:name="List Table 5 Dark Accent 3" w:uiPriority="50"/>
-    <w:lsdException w:name="List Table 6 Colorful Accent 3" w:uiPriority="51"/>
-    <w:lsdException w:name="List Table 7 Colorful Accent 3" w:uiPriority="52"/>
-    <w:lsdException w:name="List Table 1 Light Accent 4" w:uiPriority="46"/>
-    <w:lsdException w:name="List Table 2 Accent 4" w:uiPriority="47"/>
-    <w:lsdException w:name="List Table 3 Accent 4" w:uiPriority="48"/>
-    <w:lsdException w:name="List Table 4 Accent 4" w:uiPriority="49"/>
-    <w:lsdException w:name="List Table 5 Dark Accent 4" w:uiPriority="50"/>
-    <w:lsdException w:name="List Table 6 Colorful Accent 4" w:uiPriority="51"/>
-    <w:lsdException w:name="List Table 7 Colorful Accent 4" w:uiPriority="52"/>
-    <w:lsdException w:name="List Table 1 Light Accent 5" w:uiPriority="46"/>
-    <w:lsdException w:name="List Table 2 Accent 5" w:uiPriority="47"/>
-    <w:lsdException w:name="List Table 3 Accent 5" w:uiPriority="48"/>
-    <w:lsdException w:name="List Table 4 Accent 5" w:uiPriority="49"/>
-    <w:lsdException w:name="List Table 5 Dark Accent 5" w:uiPriority="50"/>
-    <w:lsdException w:name="List Table 6 Colorful Accent 5" w:uiPriority="51"/>
-    <w:lsdException w:name="List Table 7 Colorful Accent 5" w:uiPriority="52"/>
-    <w:lsdException w:name="List Table 1 Light Accent 6" w:uiPriority="46"/>
-    <w:lsdException w:name="List Table 2 Accent 6" w:uiPriority="47"/>
-    <w:lsdException w:name="List Table 3 Accent 6" w:uiPriority="48"/>
-    <w:lsdException w:name="List Table 4 Accent 6" w:uiPriority="49"/>
-    <w:lsdException w:name="List Table 5 Dark Accent 6" w:uiPriority="50"/>
-    <w:lsdException w:name="List Table 6 Colorful Accent 6" w:uiPriority="51"/>
-    <w:lsdException w:name="List Table 7 Colorful Accent 6" w:uiPriority="52"/>
+  <w:latentStyles w:defLockedState="0" w:defUIPriority="0" w:defSemiHidden="1" w:defUnhideWhenUsed="1" w:defQFormat="0" w:count="267">
+    <w:lsdException w:name="Normal" w:semiHidden="0" w:unhideWhenUsed="0" w:qFormat="1"/>
+    <w:lsdException w:name="heading 1" w:semiHidden="0" w:unhideWhenUsed="0"/>
+    <w:lsdException w:name="heading 2" w:semiHidden="0" w:unhideWhenUsed="0"/>
+    <w:lsdException w:name="heading 3" w:semiHidden="0" w:unhideWhenUsed="0"/>
+    <w:lsdException w:name="heading 4" w:semiHidden="0" w:unhideWhenUsed="0"/>
+    <w:lsdException w:name="heading 5" w:semiHidden="0" w:unhideWhenUsed="0"/>
+    <w:lsdException w:name="heading 6" w:semiHidden="0" w:unhideWhenUsed="0"/>
+    <w:lsdException w:name="List Number" w:semiHidden="0" w:unhideWhenUsed="0"/>
+    <w:lsdException w:name="List 4" w:semiHidden="0" w:unhideWhenUsed="0"/>
+    <w:lsdException w:name="List 5" w:semiHidden="0" w:unhideWhenUsed="0"/>
+    <w:lsdException w:name="Title" w:semiHidden="0" w:unhideWhenUsed="0" w:qFormat="1"/>
+    <w:lsdException w:name="Subtitle" w:semiHidden="0" w:unhideWhenUsed="0"/>
+    <w:lsdException w:name="Salutation" w:semiHidden="0" w:unhideWhenUsed="0"/>
+    <w:lsdException w:name="Date" w:semiHidden="0" w:unhideWhenUsed="0"/>
+    <w:lsdException w:name="Body Text First Indent" w:semiHidden="0" w:unhideWhenUsed="0"/>
+    <w:lsdException w:name="Strong" w:semiHidden="0" w:unhideWhenUsed="0"/>
+    <w:lsdException w:name="Emphasis" w:semiHidden="0" w:unhideWhenUsed="0"/>
+    <w:lsdException w:name="Table Grid" w:semiHidden="0" w:unhideWhenUsed="0"/>
+    <w:lsdException w:name="Placeholder Text" w:uiPriority="99" w:unhideWhenUsed="0"/>
+    <w:lsdException w:name="No Spacing" w:semiHidden="0" w:uiPriority="1" w:unhideWhenUsed="0"/>
+    <w:lsdException w:name="Light Shading" w:semiHidden="0" w:uiPriority="60" w:unhideWhenUsed="0"/>
+    <w:lsdException w:name="Light List" w:semiHidden="0" w:uiPriority="61" w:unhideWhenUsed="0"/>
+    <w:lsdException w:name="Light Grid" w:semiHidden="0" w:uiPriority="62" w:unhideWhenUsed="0"/>
+    <w:lsdException w:name="Medium Shading 1" w:semiHidden="0" w:uiPriority="63" w:unhideWhenUsed="0"/>
+    <w:lsdException w:name="Medium Shading 2" w:semiHidden="0" w:uiPriority="64" w:unhideWhenUsed="0"/>
+    <w:lsdException w:name="Medium List 1" w:semiHidden="0" w:uiPriority="65" w:unhideWhenUsed="0"/>
+    <w:lsdException w:name="Medium List 2" w:semiHidden="0" w:uiPriority="66" w:unhideWhenUsed="0"/>
+    <w:lsdException w:name="Medium Grid 1" w:semiHidden="0" w:uiPriority="67" w:unhideWhenUsed="0"/>
+    <w:lsdException w:name="Medium Grid 2" w:semiHidden="0" w:uiPriority="68" w:unhideWhenUsed="0"/>
+    <w:lsdException w:name="Medium Grid 3" w:semiHidden="0" w:uiPriority="69" w:unhideWhenUsed="0"/>
+    <w:lsdException w:name="Dark List" w:semiHidden="0" w:uiPriority="70" w:unhideWhenUsed="0"/>
+    <w:lsdException w:name="Colorful Shading" w:semiHidden="0" w:uiPriority="71" w:unhideWhenUsed="0"/>
+    <w:lsdException w:name="Colorful List" w:semiHidden="0" w:uiPriority="72" w:unhideWhenUsed="0"/>
+    <w:lsdException w:name="Colorful Grid" w:semiHidden="0" w:uiPriority="73" w:unhideWhenUsed="0"/>
+    <w:lsdException w:name="Light Shading Accent 1" w:semiHidden="0" w:uiPriority="60" w:unhideWhenUsed="0"/>
+    <w:lsdException w:name="Light List Accent 1" w:semiHidden="0" w:uiPriority="61" w:unhideWhenUsed="0"/>
+    <w:lsdException w:name="Light Grid Accent 1" w:semiHidden="0" w:uiPriority="62" w:unhideWhenUsed="0"/>
+    <w:lsdException w:name="Medium Shading 1 Accent 1" w:semiHidden="0" w:uiPriority="63" w:unhideWhenUsed="0"/>
+    <w:lsdException w:name="Medium Shading 2 Accent 1" w:semiHidden="0" w:uiPriority="64" w:unhideWhenUsed="0"/>
+    <w:lsdException w:name="Medium List 1 Accent 1" w:semiHidden="0" w:uiPriority="65" w:unhideWhenUsed="0"/>
+    <w:lsdException w:name="Revision" w:uiPriority="99" w:unhideWhenUsed="0"/>
+    <w:lsdException w:name="List Paragraph" w:semiHidden="0" w:uiPriority="34" w:unhideWhenUsed="0"/>
+    <w:lsdException w:name="Quote" w:semiHidden="0" w:uiPriority="29" w:unhideWhenUsed="0"/>
+    <w:lsdException w:name="Intense Quote" w:semiHidden="0" w:uiPriority="30" w:unhideWhenUsed="0"/>
+    <w:lsdException w:name="Medium List 2 Accent 1" w:semiHidden="0" w:uiPriority="66" w:unhideWhenUsed="0"/>
+    <w:lsdException w:name="Medium Grid 1 Accent 1" w:semiHidden="0" w:uiPriority="67" w:unhideWhenUsed="0"/>
+    <w:lsdException w:name="Medium Grid 2 Accent 1" w:semiHidden="0" w:uiPriority="68" w:unhideWhenUsed="0"/>
+    <w:lsdException w:name="Medium Grid 3 Accent 1" w:semiHidden="0" w:uiPriority="69" w:unhideWhenUsed="0"/>
+    <w:lsdException w:name="Dark List Accent 1" w:semiHidden="0" w:uiPriority="70" w:unhideWhenUsed="0"/>
+    <w:lsdException w:name="Colorful Shading Accent 1" w:semiHidden="0" w:uiPriority="71" w:unhideWhenUsed="0"/>
+    <w:lsdException w:name="Colorful List Accent 1" w:semiHidden="0" w:uiPriority="72" w:unhideWhenUsed="0"/>
+    <w:lsdException w:name="Colorful Grid Accent 1" w:semiHidden="0" w:uiPriority="73" w:unhideWhenUsed="0"/>
+    <w:lsdException w:name="Light Shading Accent 2" w:semiHidden="0" w:uiPriority="60" w:unhideWhenUsed="0"/>
+    <w:lsdException w:name="Light List Accent 2" w:semiHidden="0" w:uiPriority="61" w:unhideWhenUsed="0"/>
+    <w:lsdException w:name="Light Grid Accent 2" w:semiHidden="0" w:uiPriority="62" w:unhideWhenUsed="0"/>
+    <w:lsdException w:name="Medium Shading 1 Accent 2" w:semiHidden="0" w:uiPriority="63" w:unhideWhenUsed="0"/>
+    <w:lsdException w:name="Medium Shading 2 Accent 2" w:semiHidden="0" w:uiPriority="64" w:unhideWhenUsed="0"/>
+    <w:lsdException w:name="Medium List 1 Accent 2" w:semiHidden="0" w:uiPriority="65" w:unhideWhenUsed="0"/>
+    <w:lsdException w:name="Medium List 2 Accent 2" w:semiHidden="0" w:uiPriority="66" w:unhideWhenUsed="0"/>
+    <w:lsdException w:name="Medium Grid 1 Accent 2" w:semiHidden="0" w:uiPriority="67" w:unhideWhenUsed="0"/>
+    <w:lsdException w:name="Medium Grid 2 Accent 2" w:semiHidden="0" w:uiPriority="68" w:unhideWhenUsed="0"/>
+    <w:lsdException w:name="Medium Grid 3 Accent 2" w:semiHidden="0" w:uiPriority="69" w:unhideWhenUsed="0"/>
+    <w:lsdException w:name="Dark List Accent 2" w:semiHidden="0" w:uiPriority="70" w:unhideWhenUsed="0"/>
+    <w:lsdException w:name="Colorful Shading Accent 2" w:semiHidden="0" w:uiPriority="71" w:unhideWhenUsed="0"/>
+    <w:lsdException w:name="Colorful List Accent 2" w:semiHidden="0" w:uiPriority="72" w:unhideWhenUsed="0"/>
+    <w:lsdException w:name="Colorful Grid Accent 2" w:semiHidden="0" w:uiPriority="73" w:unhideWhenUsed="0"/>
+    <w:lsdException w:name="Light Shading Accent 3" w:semiHidden="0" w:uiPriority="60" w:unhideWhenUsed="0"/>
+    <w:lsdException w:name="Light List Accent 3" w:semiHidden="0" w:uiPriority="61" w:unhideWhenUsed="0"/>
+    <w:lsdException w:name="Light Grid Accent 3" w:semiHidden="0" w:uiPriority="62" w:unhideWhenUsed="0"/>
+    <w:lsdException w:name="Medium Shading 1 Accent 3" w:semiHidden="0" w:uiPriority="63" w:unhideWhenUsed="0"/>
+    <w:lsdException w:name="Medium Shading 2 Accent 3" w:semiHidden="0" w:uiPriority="64" w:unhideWhenUsed="0"/>
+    <w:lsdException w:name="Medium List 1 Accent 3" w:semiHidden="0" w:uiPriority="65" w:unhideWhenUsed="0"/>
+    <w:lsdException w:name="Medium List 2 Accent 3" w:semiHidden="0" w:uiPriority="66" w:unhideWhenUsed="0"/>
+    <w:lsdException w:name="Medium Grid 1 Accent 3" w:semiHidden="0" w:uiPriority="67" w:unhideWhenUsed="0"/>
+    <w:lsdException w:name="Medium Grid 2 Accent 3" w:semiHidden="0" w:uiPriority="68" w:unhideWhenUsed="0"/>
+    <w:lsdException w:name="Medium Grid 3 Accent 3" w:semiHidden="0" w:uiPriority="69" w:unhideWhenUsed="0"/>
+    <w:lsdException w:name="Dark List Accent 3" w:semiHidden="0" w:uiPriority="70" w:unhideWhenUsed="0"/>
+    <w:lsdException w:name="Colorful Shading Accent 3" w:semiHidden="0" w:uiPriority="71" w:unhideWhenUsed="0"/>
+    <w:lsdException w:name="Colorful List Accent 3" w:semiHidden="0" w:uiPriority="72" w:unhideWhenUsed="0"/>
+    <w:lsdException w:name="Colorful Grid Accent 3" w:semiHidden="0" w:uiPriority="73" w:unhideWhenUsed="0"/>
+    <w:lsdException w:name="Light Shading Accent 4" w:semiHidden="0" w:uiPriority="60" w:unhideWhenUsed="0"/>
+    <w:lsdException w:name="Light List Accent 4" w:semiHidden="0" w:uiPriority="61" w:unhideWhenUsed="0"/>
+    <w:lsdException w:name="Light Grid Accent 4" w:semiHidden="0" w:uiPriority="62" w:unhideWhenUsed="0"/>
+    <w:lsdException w:name="Medium Shading 1 Accent 4" w:semiHidden="0" w:uiPriority="63" w:unhideWhenUsed="0"/>
+    <w:lsdException w:name="Medium Shading 2 Accent 4" w:semiHidden="0" w:uiPriority="64" w:unhideWhenUsed="0"/>
+    <w:lsdException w:name="Medium List 1 Accent 4" w:semiHidden="0" w:uiPriority="65" w:unhideWhenUsed="0"/>
+    <w:lsdException w:name="Medium List 2 Accent 4" w:semiHidden="0" w:uiPriority="66" w:unhideWhenUsed="0"/>
+    <w:lsdException w:name="Medium Grid 1 Accent 4" w:semiHidden="0" w:uiPriority="67" w:unhideWhenUsed="0"/>
+    <w:lsdException w:name="Medium Grid 2 Accent 4" w:semiHidden="0" w:uiPriority="68" w:unhideWhenUsed="0"/>
+    <w:lsdException w:name="Medium Grid 3 Accent 4" w:semiHidden="0" w:uiPriority="69" w:unhideWhenUsed="0"/>
+    <w:lsdException w:name="Dark List Accent 4" w:semiHidden="0" w:uiPriority="70" w:unhideWhenUsed="0"/>
+    <w:lsdException w:name="Colorful Shading Accent 4" w:semiHidden="0" w:uiPriority="71" w:unhideWhenUsed="0"/>
+    <w:lsdException w:name="Colorful List Accent 4" w:semiHidden="0" w:uiPriority="72" w:unhideWhenUsed="0"/>
+    <w:lsdException w:name="Colorful Grid Accent 4" w:semiHidden="0" w:uiPriority="73" w:unhideWhenUsed="0"/>
+    <w:lsdException w:name="Light Shading Accent 5" w:semiHidden="0" w:uiPriority="60" w:unhideWhenUsed="0"/>
+    <w:lsdException w:name="Light List Accent 5" w:semiHidden="0" w:uiPriority="61" w:unhideWhenUsed="0"/>
+    <w:lsdException w:name="Light Grid Accent 5" w:semiHidden="0" w:uiPriority="62" w:unhideWhenUsed="0"/>
+    <w:lsdException w:name="Medium Shading 1 Accent 5" w:semiHidden="0" w:uiPriority="63" w:unhideWhenUsed="0"/>
+    <w:lsdException w:name="Medium Shading 2 Accent 5" w:semiHidden="0" w:uiPriority="64" w:unhideWhenUsed="0"/>
+    <w:lsdException w:name="Medium List 1 Accent 5" w:semiHidden="0" w:uiPriority="65" w:unhideWhenUsed="0"/>
+    <w:lsdException w:name="Medium List 2 Accent 5" w:semiHidden="0" w:uiPriority="66" w:unhideWhenUsed="0"/>
+    <w:lsdException w:name="Medium Grid 1 Accent 5" w:semiHidden="0" w:uiPriority="67" w:unhideWhenUsed="0"/>
+    <w:lsdException w:name="Medium Grid 2 Accent 5" w:semiHidden="0" w:uiPriority="68" w:unhideWhenUsed="0"/>
+    <w:lsdException w:name="Medium Grid 3 Accent 5" w:semiHidden="0" w:uiPriority="69" w:unhideWhenUsed="0"/>
+    <w:lsdException w:name="Dark List Accent 5" w:semiHidden="0" w:uiPriority="70" w:unhideWhenUsed="0"/>
+    <w:lsdException w:name="Colorful Shading Accent 5" w:semiHidden="0" w:uiPriority="71" w:unhideWhenUsed="0"/>
+    <w:lsdException w:name="Colorful List Accent 5" w:semiHidden="0" w:uiPriority="72" w:unhideWhenUsed="0"/>
+    <w:lsdException w:name="Colorful Grid Accent 5" w:semiHidden="0" w:uiPriority="73" w:unhideWhenUsed="0"/>
+    <w:lsdException w:name="Light Shading Accent 6" w:semiHidden="0" w:uiPriority="60" w:unhideWhenUsed="0"/>
+    <w:lsdException w:name="Light List Accent 6" w:semiHidden="0" w:uiPriority="61" w:unhideWhenUsed="0"/>
+    <w:lsdException w:name="Light Grid Accent 6" w:semiHidden="0" w:uiPriority="62" w:unhideWhenUsed="0"/>
+    <w:lsdException w:name="Medium Shading 1 Accent 6" w:semiHidden="0" w:uiPriority="63" w:unhideWhenUsed="0"/>
+    <w:lsdException w:name="Medium Shading 2 Accent 6" w:semiHidden="0" w:uiPriority="64" w:unhideWhenUsed="0"/>
+    <w:lsdException w:name="Medium List 1 Accent 6" w:semiHidden="0" w:uiPriority="65" w:unhideWhenUsed="0"/>
+    <w:lsdException w:name="Medium List 2 Accent 6" w:semiHidden="0" w:uiPriority="66" w:unhideWhenUsed="0"/>
+    <w:lsdException w:name="Medium Grid 1 Accent 6" w:semiHidden="0" w:uiPriority="67" w:unhideWhenUsed="0"/>
+    <w:lsdException w:name="Medium Grid 2 Accent 6" w:semiHidden="0" w:uiPriority="68" w:unhideWhenUsed="0"/>
+    <w:lsdException w:name="Medium Grid 3 Accent 6" w:semiHidden="0" w:uiPriority="69" w:unhideWhenUsed="0"/>
+    <w:lsdException w:name="Dark List Accent 6" w:semiHidden="0" w:uiPriority="70" w:unhideWhenUsed="0"/>
+    <w:lsdException w:name="Colorful Shading Accent 6" w:semiHidden="0" w:uiPriority="71" w:unhideWhenUsed="0"/>
+    <w:lsdException w:name="Colorful List Accent 6" w:semiHidden="0" w:uiPriority="72" w:unhideWhenUsed="0"/>
+    <w:lsdException w:name="Colorful Grid Accent 6" w:semiHidden="0" w:uiPriority="73" w:unhideWhenUsed="0"/>
+    <w:lsdException w:name="Subtle Emphasis" w:semiHidden="0" w:uiPriority="19" w:unhideWhenUsed="0"/>
+    <w:lsdException w:name="Intense Emphasis" w:semiHidden="0" w:uiPriority="21" w:unhideWhenUsed="0"/>
+    <w:lsdException w:name="Subtle Reference" w:semiHidden="0" w:uiPriority="31" w:unhideWhenUsed="0"/>
+    <w:lsdException w:name="Intense Reference" w:semiHidden="0" w:uiPriority="32" w:unhideWhenUsed="0"/>
+    <w:lsdException w:name="Book Title" w:semiHidden="0" w:uiPriority="33" w:unhideWhenUsed="0"/>
+    <w:lsdException w:name="Bibliography" w:uiPriority="37"/>
+    <w:lsdException w:name="TOC Heading" w:uiPriority="39" w:qFormat="1"/>
+  </w:latentStyles>
+  <w:style w:type="paragraph" w:default="1" w:styleId="Normal">
+    <w:name w:val="Normal"/>
+    <w:qFormat/>
+    <w:rsid w:val="009228FF"/>
+    <w:pPr>
+      <w:ind w:left="360"/>
+    </w:pPr>
+    <w:rPr>
+      <w:rFonts w:ascii="Arial" w:hAnsi="Arial"/>
+      <w:sz w:val="24"/>
+      <w:lang w:bidi="he-IL"/>
+    </w:rPr>
+  </w:style>
+  <w:style w:type="paragraph" w:styleId="Heading1">
+    <w:name w:val="heading 1"/>
+    <w:basedOn w:val="Normal"/>
+    <w:next w:val="Normal"/>
+    <w:pPr>
+      <w:keepNext/>
+      <w:spacing w:before="240" w:after="60"/>
+      <w:outlineLvl w:val="0"/>
+    </w:pPr>
+    <w:rPr>
+      <w:rFonts w:ascii="Helvetica" w:hAnsi="Helvetica"/>
+      <w:b/>
+      <w:color w:val="2C59E0"/>
+      <w:kern w:val="32"/>
+      <w:sz w:val="32"/>
+    </w:rPr>
+  </w:style>
+  <w:style w:type="paragraph" w:styleId="Heading2">
+    <w:name w:val="heading 2"/>
+    <w:basedOn w:val="Normal"/>
+    <w:next w:val="Normal"/>
+    <w:pPr>
+      <w:keepNext/>
+      <w:spacing w:before="240" w:after="60"/>
+      <w:outlineLvl w:val="1"/>
+    </w:pPr>
+    <w:rPr>
+      <w:rFonts w:cs="Arial"/>
+      <w:b/>
+      <w:bCs/>
+      <w:i/>
+      <w:iCs/>
+      <w:sz w:val="28"/>
+      <w:szCs w:val="28"/>
+      <w:lang w:bidi="ar-SA"/>
+    </w:rPr>
+  </w:style>
+  <w:style w:type="paragraph" w:styleId="Heading3">
+    <w:name w:val="heading 3"/>
+    <w:basedOn w:val="Normal"/>
+    <w:next w:val="Normal"/>
+    <w:pPr>
+      <w:keepNext/>
+      <w:spacing w:before="240" w:after="60"/>
+      <w:outlineLvl w:val="2"/>
+    </w:pPr>
+    <w:rPr>
+      <w:rFonts w:cs="Arial"/>
+      <w:b/>
+      <w:bCs/>
+      <w:sz w:val="26"/>
+      <w:szCs w:val="26"/>
+    </w:rPr>
+  </w:style>
+  <w:style w:type="paragraph" w:styleId="Heading4">
+    <w:name w:val="heading 4"/>
+    <w:basedOn w:val="Normal"/>
+    <w:next w:val="Normal"/>
+    <w:pPr>
+      <w:keepNext/>
+      <w:spacing w:before="240" w:after="60"/>
+      <w:outlineLvl w:val="3"/>
+    </w:pPr>
+    <w:rPr>
+      <w:rFonts w:ascii="Times New Roman" w:hAnsi="Times New Roman"/>
+      <w:b/>
+      <w:bCs/>
+      <w:sz w:val="28"/>
+      <w:szCs w:val="28"/>
+    </w:rPr>
+  </w:style>
+  <w:style w:type="paragraph" w:styleId="Heading5">
+    <w:name w:val="heading 5"/>
+    <w:basedOn w:val="Normal"/>
+    <w:next w:val="Normal"/>
+    <w:pPr>
+      <w:spacing w:before="240" w:after="60"/>
+      <w:outlineLvl w:val="4"/>
+    </w:pPr>
+    <w:rPr>
+      <w:b/>
+      <w:bCs/>
+      <w:i/>
+      <w:iCs/>
+      <w:sz w:val="26"/>
+      <w:szCs w:val="26"/>
+    </w:rPr>
+  </w:style>
+  <w:style w:type="paragraph" w:styleId="Heading6">
+    <w:name w:val="heading 6"/>
+    <w:basedOn w:val="Normal"/>
+    <w:next w:val="Normal"/>
+    <w:pPr>
+      <w:spacing w:before="240" w:after="60"/>
+      <w:outlineLvl w:val="5"/>
+    </w:pPr>
+    <w:rPr>
+      <w:rFonts w:ascii="Times New Roman" w:hAnsi="Times New Roman"/>
+      <w:b/>
+      <w:bCs/>
+      <w:sz w:val="22"/>
+      <w:szCs w:val="22"/>
+    </w:rPr>
+  </w:style>
+  <w:style w:type="paragraph" w:styleId="Heading7">
+    <w:name w:val="heading 7"/>
+    <w:basedOn w:val="Normal"/>
+    <w:next w:val="Normal"/>
+    <w:pPr>
+      <w:spacing w:before="240" w:after="60"/>
+      <w:outlineLvl w:val="6"/>
+    </w:pPr>
+    <w:rPr>
+      <w:rFonts w:ascii="Times New Roman" w:hAnsi="Times New Roman"/>
+      <w:szCs w:val="24"/>
+    </w:rPr>
+  </w:style>
+  <w:style w:type="paragraph" w:styleId="Heading8">
+    <w:name w:val="heading 8"/>
+    <w:basedOn w:val="Normal"/>
+    <w:next w:val="Normal"/>
+    <w:pPr>
+      <w:spacing w:before="240" w:after="60"/>
+      <w:outlineLvl w:val="7"/>
+    </w:pPr>
+    <w:rPr>
+      <w:rFonts w:ascii="Times New Roman" w:hAnsi="Times New Roman"/>
+      <w:i/>
+      <w:iCs/>
+      <w:szCs w:val="24"/>
+    </w:rPr>
+  </w:style>
+  <w:style w:type="paragraph" w:styleId="Heading9">
+    <w:name w:val="heading 9"/>
+    <w:basedOn w:val="Normal"/>
+    <w:next w:val="Normal"/>
+    <w:pPr>
+      <w:spacing w:before="240" w:after="60"/>
+      <w:outlineLvl w:val="8"/>
+    </w:pPr>
+    <w:rPr>
+      <w:rFonts w:cs="Arial"/>
+      <w:sz w:val="22"/>
+      <w:szCs w:val="22"/>
+    </w:rPr>
+  </w:style>
+  <w:style w:type="character" w:default="1" w:styleId="DefaultParagraphFont">
+    <w:name w:val="Default Paragraph Font"/>
+    <w:uiPriority w:val="1"/>
+    <w:semiHidden/>
+    <w:unhideWhenUsed/>
+  </w:style>
+  <w:style w:type="table" w:default="1" w:styleId="TableNormal">
+    <w:name w:val="Normal Table"/>
+    <w:uiPriority w:val="99"/>
+    <w:semiHidden/>
+    <w:unhideWhenUsed/>
+    <w:tblPr>
+      <w:tblInd w:w="0" w:type="dxa"/>
+      <w:tblCellMar>
+        <w:top w:w="0" w:type="dxa"/>
+        <w:left w:w="108" w:type="dxa"/>
+        <w:bottom w:w="0" w:type="dxa"/>
+        <w:right w:w="108" w:type="dxa"/>
+      </w:tblCellMar>
+    </w:tblPr>
+  </w:style>
+  <w:style w:type="numbering" w:default="1" w:styleId="NoList">
+    <w:name w:val="No List"/>
+    <w:uiPriority w:val="99"/>
+    <w:semiHidden/>
+    <w:unhideWhenUsed/>
+  </w:style>
+  <w:style w:type="character" w:customStyle="1" w:styleId="Heading2Char">
+    <w:name w:val="Heading 2 Char"/>
+    <w:rPr>
+      <w:rFonts w:ascii="Arial" w:eastAsia="Times" w:hAnsi="Arial" w:cs="Arial"/>
+      <w:b/>
+      <w:bCs/>
+      <w:i/>
+      <w:iCs/>
+      <w:sz w:val="28"/>
+      <w:szCs w:val="28"/>
+      <w:lang w:val="en-US" w:eastAsia="en-US" w:bidi="ar-SA"/>
+    </w:rPr>
+  </w:style>
+  <w:style w:type="paragraph" w:styleId="Header">
+    <w:name w:val="header"/>
+    <w:basedOn w:val="Normal"/>
+    <w:link w:val="HeaderChar1"/>
+    <w:pPr>
+      <w:tabs>
+        <w:tab w:val="center" w:pos="4320"/>
+        <w:tab w:val="right" w:pos="8640"/>
+      </w:tabs>
+    </w:pPr>
+    <w:rPr>
+      <w:b/>
+      <w:color w:val="2C59E0"/>
+    </w:rPr>
+  </w:style>
+  <w:style w:type="character" w:customStyle="1" w:styleId="HeaderChar">
+    <w:name w:val="Header Char"/>
+    <w:rPr>
+      <w:rFonts w:ascii="Arial" w:eastAsia="Times" w:hAnsi="Arial"/>
+      <w:b/>
+      <w:color w:val="2C59E0"/>
+      <w:sz w:val="24"/>
+      <w:lang w:val="en-US" w:eastAsia="en-US" w:bidi="he-IL"/>
+    </w:rPr>
+  </w:style>
+  <w:style w:type="paragraph" w:styleId="Title">
+    <w:name w:val="Title"/>
+    <w:basedOn w:val="Normal"/>
+    <w:qFormat/>
+    <w:rsid w:val="00467CD8"/>
+    <w:pPr>
+      <w:spacing w:before="240" w:after="60"/>
+      <w:outlineLvl w:val="0"/>
+    </w:pPr>
+    <w:rPr>
+      <w:b/>
+      <w:color w:val="E45785" w:themeColor="accent2"/>
+      <w:kern w:val="28"/>
+      <w:sz w:val="40"/>
+    </w:rPr>
+  </w:style>
+  <w:style w:type="paragraph" w:customStyle="1" w:styleId="Body">
+    <w:name w:val="Body"/>
+    <w:basedOn w:val="Normal"/>
+    <w:pPr>
+      <w:widowControl w:val="0"/>
+      <w:autoSpaceDE w:val="0"/>
+      <w:autoSpaceDN w:val="0"/>
+      <w:adjustRightInd w:val="0"/>
+      <w:spacing w:after="180" w:line="280" w:lineRule="atLeast"/>
+      <w:textAlignment w:val="baseline"/>
+    </w:pPr>
+    <w:rPr>
+      <w:color w:val="000000"/>
+      <w:sz w:val="22"/>
+    </w:rPr>
+  </w:style>
+  <w:style w:type="paragraph" w:customStyle="1" w:styleId="Subhead">
+    <w:name w:val="Subhead"/>
+    <w:basedOn w:val="Header"/>
+    <w:rPr>
+      <w:i/>
+      <w:color w:val="000000"/>
+      <w:sz w:val="22"/>
+    </w:rPr>
+  </w:style>
+  <w:style w:type="character" w:styleId="PageNumber">
+    <w:name w:val="page number"/>
+    <w:rPr>
+      <w:lang w:val="en-US"/>
+    </w:rPr>
+  </w:style>
+  <w:style w:type="paragraph" w:customStyle="1" w:styleId="Bullets">
+    <w:name w:val="Bullets"/>
+    <w:basedOn w:val="Normal"/>
+    <w:pPr>
+      <w:widowControl w:val="0"/>
+      <w:tabs>
+        <w:tab w:val="left" w:pos="270"/>
+      </w:tabs>
+      <w:autoSpaceDE w:val="0"/>
+      <w:autoSpaceDN w:val="0"/>
+      <w:adjustRightInd w:val="0"/>
+      <w:spacing w:after="180" w:line="280" w:lineRule="atLeast"/>
+      <w:textAlignment w:val="baseline"/>
+    </w:pPr>
+    <w:rPr>
+      <w:color w:val="000000"/>
+      <w:sz w:val="22"/>
+    </w:rPr>
+  </w:style>
+  <w:style w:type="paragraph" w:styleId="TOC1">
+    <w:name w:val="toc 1"/>
+    <w:basedOn w:val="Normal"/>
+    <w:next w:val="Normal"/>
+    <w:autoRedefine/>
+    <w:semiHidden/>
+    <w:pPr>
+      <w:tabs>
+        <w:tab w:val="right" w:leader="dot" w:pos="9350"/>
+      </w:tabs>
+    </w:pPr>
+    <w:rPr>
+      <w:rFonts w:cs="Arial"/>
+      <w:noProof/>
+      <w:sz w:val="22"/>
+      <w:lang w:bidi="ar-SA"/>
+    </w:rPr>
+  </w:style>
+  <w:style w:type="paragraph" w:styleId="TOC2">
+    <w:name w:val="toc 2"/>
+    <w:basedOn w:val="Normal"/>
+    <w:next w:val="Normal"/>
+    <w:autoRedefine/>
+    <w:semiHidden/>
+    <w:pPr>
+      <w:tabs>
+        <w:tab w:val="right" w:leader="dot" w:pos="9350"/>
+      </w:tabs>
+      <w:ind w:left="240"/>
+    </w:pPr>
+    <w:rPr>
+      <w:noProof/>
+      <w:kern w:val="32"/>
+      <w:sz w:val="20"/>
+      <w:lang w:bidi="ar-SA"/>
+    </w:rPr>
+  </w:style>
+  <w:style w:type="paragraph" w:styleId="BalloonText">
+    <w:name w:val="Balloon Text"/>
+    <w:basedOn w:val="Normal"/>
+    <w:semiHidden/>
+    <w:rPr>
+      <w:rFonts w:ascii="Tahoma" w:hAnsi="Tahoma" w:cs="Tahoma"/>
+      <w:sz w:val="16"/>
+      <w:szCs w:val="16"/>
+    </w:rPr>
+  </w:style>
+  <w:style w:type="paragraph" w:styleId="Caption">
+    <w:name w:val="caption"/>
+    <w:basedOn w:val="Normal"/>
+    <w:next w:val="Normal"/>
+    <w:rPr>
+      <w:b/>
+      <w:bCs/>
+      <w:sz w:val="20"/>
+    </w:rPr>
+  </w:style>
+  <w:style w:type="paragraph" w:styleId="CommentText">
+    <w:name w:val="annotation text"/>
+    <w:basedOn w:val="Normal"/>
+    <w:semiHidden/>
+    <w:rPr>
+      <w:sz w:val="20"/>
+    </w:rPr>
+  </w:style>
+  <w:style w:type="paragraph" w:styleId="CommentSubject">
+    <w:name w:val="annotation subject"/>
+    <w:basedOn w:val="CommentText"/>
+    <w:next w:val="CommentText"/>
+    <w:semiHidden/>
+    <w:rPr>
+      <w:b/>
+      <w:bCs/>
+    </w:rPr>
+  </w:style>
+  <w:style w:type="paragraph" w:styleId="DocumentMap">
+    <w:name w:val="Document Map"/>
+    <w:basedOn w:val="Normal"/>
+    <w:semiHidden/>
+    <w:pPr>
+      <w:shd w:val="clear" w:color="auto" w:fill="000080"/>
+    </w:pPr>
+    <w:rPr>
+      <w:rFonts w:ascii="Tahoma" w:hAnsi="Tahoma" w:cs="Tahoma"/>
+      <w:sz w:val="20"/>
+    </w:rPr>
+  </w:style>
+  <w:style w:type="paragraph" w:styleId="EndnoteText">
+    <w:name w:val="endnote text"/>
+    <w:basedOn w:val="Normal"/>
+    <w:semiHidden/>
+    <w:rPr>
+      <w:sz w:val="20"/>
+    </w:rPr>
+  </w:style>
+  <w:style w:type="paragraph" w:styleId="FootnoteText">
+    <w:name w:val="footnote text"/>
+    <w:basedOn w:val="Normal"/>
+    <w:semiHidden/>
+    <w:rPr>
+      <w:sz w:val="20"/>
+    </w:rPr>
+  </w:style>
+  <w:style w:type="paragraph" w:styleId="Index1">
+    <w:name w:val="index 1"/>
+    <w:basedOn w:val="Normal"/>
+    <w:next w:val="Normal"/>
+    <w:autoRedefine/>
+    <w:semiHidden/>
+    <w:pPr>
+      <w:ind w:left="240" w:hanging="240"/>
+    </w:pPr>
+  </w:style>
+  <w:style w:type="paragraph" w:styleId="Index2">
+    <w:name w:val="index 2"/>
+    <w:basedOn w:val="Normal"/>
+    <w:next w:val="Normal"/>
+    <w:autoRedefine/>
+    <w:semiHidden/>
+    <w:pPr>
+      <w:ind w:left="480" w:hanging="240"/>
+    </w:pPr>
+  </w:style>
+  <w:style w:type="paragraph" w:styleId="Index3">
+    <w:name w:val="index 3"/>
+    <w:basedOn w:val="Normal"/>
+    <w:next w:val="Normal"/>
+    <w:autoRedefine/>
+    <w:semiHidden/>
+    <w:pPr>
+      <w:ind w:left="720" w:hanging="240"/>
+    </w:pPr>
+  </w:style>
+  <w:style w:type="paragraph" w:styleId="Index4">
+    <w:name w:val="index 4"/>
+    <w:basedOn w:val="Normal"/>
+    <w:next w:val="Normal"/>
+    <w:autoRedefine/>
+    <w:semiHidden/>
+    <w:pPr>
+      <w:ind w:left="960" w:hanging="240"/>
+    </w:pPr>
+  </w:style>
+  <w:style w:type="paragraph" w:styleId="Index5">
+    <w:name w:val="index 5"/>
+    <w:basedOn w:val="Normal"/>
+    <w:next w:val="Normal"/>
+    <w:autoRedefine/>
+    <w:semiHidden/>
+    <w:pPr>
+      <w:ind w:left="1200" w:hanging="240"/>
+    </w:pPr>
+  </w:style>
+  <w:style w:type="paragraph" w:styleId="Index6">
+    <w:name w:val="index 6"/>
+    <w:basedOn w:val="Normal"/>
+    <w:next w:val="Normal"/>
+    <w:autoRedefine/>
+    <w:semiHidden/>
+    <w:pPr>
+      <w:ind w:left="1440" w:hanging="240"/>
+    </w:pPr>
+  </w:style>
+  <w:style w:type="paragraph" w:styleId="Index7">
+    <w:name w:val="index 7"/>
+    <w:basedOn w:val="Normal"/>
+    <w:next w:val="Normal"/>
+    <w:autoRedefine/>
+    <w:semiHidden/>
+    <w:pPr>
+      <w:ind w:left="1680" w:hanging="240"/>
+    </w:pPr>
+  </w:style>
+  <w:style w:type="paragraph" w:styleId="Index8">
+    <w:name w:val="index 8"/>
+    <w:basedOn w:val="Normal"/>
+    <w:next w:val="Normal"/>
+    <w:autoRedefine/>
+    <w:semiHidden/>
+    <w:pPr>
+      <w:ind w:left="1920" w:hanging="240"/>
+    </w:pPr>
+  </w:style>
+  <w:style w:type="paragraph" w:styleId="Index9">
+    <w:name w:val="index 9"/>
+    <w:basedOn w:val="Normal"/>
+    <w:next w:val="Normal"/>
+    <w:autoRedefine/>
+    <w:semiHidden/>
+    <w:pPr>
+      <w:ind w:left="2160" w:hanging="240"/>
+    </w:pPr>
+  </w:style>
+  <w:style w:type="paragraph" w:styleId="IndexHeading">
+    <w:name w:val="index heading"/>
+    <w:basedOn w:val="Normal"/>
+    <w:next w:val="Index1"/>
+    <w:semiHidden/>
+    <w:rPr>
+      <w:rFonts w:cs="Arial"/>
+      <w:b/>
+      <w:bCs/>
+    </w:rPr>
+  </w:style>
+  <w:style w:type="paragraph" w:styleId="MacroText">
+    <w:name w:val="macro"/>
+    <w:semiHidden/>
+    <w:pPr>
+      <w:tabs>
+        <w:tab w:val="left" w:pos="480"/>
+        <w:tab w:val="left" w:pos="960"/>
+        <w:tab w:val="left" w:pos="1440"/>
+        <w:tab w:val="left" w:pos="1920"/>
+        <w:tab w:val="left" w:pos="2400"/>
+        <w:tab w:val="left" w:pos="2880"/>
+        <w:tab w:val="left" w:pos="3360"/>
+        <w:tab w:val="left" w:pos="3840"/>
+        <w:tab w:val="left" w:pos="4320"/>
+      </w:tabs>
+    </w:pPr>
+    <w:rPr>
+      <w:rFonts w:ascii="Courier New" w:hAnsi="Courier New" w:cs="Courier New"/>
+      <w:lang w:val="nb-NO" w:bidi="he-IL"/>
+    </w:rPr>
+  </w:style>
+  <w:style w:type="paragraph" w:styleId="TableofAuthorities">
+    <w:name w:val="table of authorities"/>
+    <w:basedOn w:val="Normal"/>
+    <w:next w:val="Normal"/>
+    <w:semiHidden/>
+    <w:pPr>
+      <w:ind w:left="240" w:hanging="240"/>
+    </w:pPr>
+  </w:style>
+  <w:style w:type="paragraph" w:styleId="TableofFigures">
+    <w:name w:val="table of figures"/>
+    <w:basedOn w:val="Normal"/>
+    <w:next w:val="Normal"/>
+    <w:semiHidden/>
+  </w:style>
+  <w:style w:type="paragraph" w:styleId="TOAHeading">
+    <w:name w:val="toa heading"/>
+    <w:basedOn w:val="Normal"/>
+    <w:next w:val="Normal"/>
+    <w:semiHidden/>
+    <w:pPr>
+      <w:spacing w:before="120"/>
+    </w:pPr>
+    <w:rPr>
+      <w:rFonts w:cs="Arial"/>
+      <w:b/>
+      <w:bCs/>
+      <w:szCs w:val="24"/>
+    </w:rPr>
+  </w:style>
+  <w:style w:type="paragraph" w:styleId="TOC3">
+    <w:name w:val="toc 3"/>
+    <w:basedOn w:val="Normal"/>
+    <w:next w:val="Normal"/>
+    <w:autoRedefine/>
+    <w:semiHidden/>
+    <w:pPr>
+      <w:ind w:left="480"/>
+    </w:pPr>
+  </w:style>
+  <w:style w:type="paragraph" w:styleId="TOC4">
+    <w:name w:val="toc 4"/>
+    <w:basedOn w:val="Normal"/>
+    <w:next w:val="Normal"/>
+    <w:autoRedefine/>
+    <w:semiHidden/>
+    <w:pPr>
+      <w:ind w:left="720"/>
+    </w:pPr>
+  </w:style>
+  <w:style w:type="paragraph" w:styleId="TOC5">
+    <w:name w:val="toc 5"/>
+    <w:basedOn w:val="Normal"/>
+    <w:next w:val="Normal"/>
+    <w:autoRedefine/>
+    <w:semiHidden/>
+    <w:pPr>
+      <w:ind w:left="960"/>
+    </w:pPr>
+  </w:style>
+  <w:style w:type="paragraph" w:styleId="TOC6">
+    <w:name w:val="toc 6"/>
+    <w:basedOn w:val="Normal"/>
+    <w:next w:val="Normal"/>
+    <w:autoRedefine/>
+    <w:semiHidden/>
+    <w:pPr>
+      <w:ind w:left="1200"/>
+    </w:pPr>
+  </w:style>
+  <w:style w:type="paragraph" w:styleId="TOC7">
+    <w:name w:val="toc 7"/>
+    <w:basedOn w:val="Normal"/>
+    <w:next w:val="Normal"/>
+    <w:autoRedefine/>
+    <w:semiHidden/>
+    <w:pPr>
+      <w:ind w:left="1440"/>
+    </w:pPr>
+  </w:style>
+  <w:style w:type="paragraph" w:styleId="TOC8">
+    <w:name w:val="toc 8"/>
+    <w:basedOn w:val="Normal"/>
+    <w:next w:val="Normal"/>
+    <w:autoRedefine/>
+    <w:semiHidden/>
+    <w:pPr>
+      <w:ind w:left="1680"/>
+    </w:pPr>
+  </w:style>
+  <w:style w:type="paragraph" w:styleId="TOC9">
+    <w:name w:val="toc 9"/>
+    <w:basedOn w:val="Normal"/>
+    <w:next w:val="Normal"/>
+    <w:autoRedefine/>
+    <w:semiHidden/>
+    <w:pPr>
+      <w:ind w:left="1920"/>
+    </w:pPr>
+  </w:style>
+  <w:style w:type="paragraph" w:customStyle="1" w:styleId="StyleHeading128ptCustomColorRGB0121191">
+    <w:name w:val="Style Heading 1 + 28 pt Custom Color(RGB(0121191))"/>
+    <w:basedOn w:val="Heading1"/>
+    <w:rPr>
+      <w:bCs/>
+      <w:color w:val="0079BF"/>
+      <w:sz w:val="56"/>
+    </w:rPr>
+  </w:style>
+  <w:style w:type="paragraph" w:customStyle="1" w:styleId="StyleHeaderCustomColorRGB5179159">
+    <w:name w:val="Style Header + Custom Color(RGB(5179159))"/>
+    <w:basedOn w:val="Header"/>
+    <w:rPr>
+      <w:bCs/>
+      <w:color w:val="334F9F"/>
+    </w:rPr>
+  </w:style>
+  <w:style w:type="paragraph" w:customStyle="1" w:styleId="StyleHeaderGray-80">
+    <w:name w:val="Style Header + Gray-80%"/>
+    <w:basedOn w:val="Header"/>
+    <w:link w:val="StyleHeaderGray-80Char"/>
+    <w:rPr>
+      <w:bCs/>
+      <w:color w:val="333333"/>
+    </w:rPr>
+  </w:style>
+  <w:style w:type="paragraph" w:styleId="Footer">
+    <w:name w:val="footer"/>
+    <w:basedOn w:val="Normal"/>
+    <w:pPr>
+      <w:tabs>
+        <w:tab w:val="center" w:pos="4320"/>
+        <w:tab w:val="right" w:pos="8640"/>
+      </w:tabs>
+    </w:pPr>
+  </w:style>
+  <w:style w:type="character" w:styleId="Hyperlink">
+    <w:name w:val="Hyperlink"/>
+    <w:rPr>
+      <w:color w:val="0000FF"/>
+      <w:u w:val="single"/>
+    </w:rPr>
+  </w:style>
+  <w:style w:type="character" w:styleId="FollowedHyperlink">
+    <w:name w:val="FollowedHyperlink"/>
+    <w:rPr>
+      <w:color w:val="800080"/>
+      <w:u w:val="single"/>
+    </w:rPr>
+  </w:style>
+  <w:style w:type="paragraph" w:styleId="BodyText2">
+    <w:name w:val="Body Text 2"/>
+    <w:basedOn w:val="Normal"/>
+    <w:pPr>
+      <w:numPr>
+        <w:numId w:val="17"/>
+      </w:numPr>
+      <w:spacing w:after="120" w:line="480" w:lineRule="auto"/>
+    </w:pPr>
+  </w:style>
+  <w:style w:type="paragraph" w:customStyle="1" w:styleId="Subtitle2">
+    <w:name w:val="Subtitle 2"/>
+    <w:basedOn w:val="StyleHeaderGray-80"/>
+    <w:link w:val="Subtitle2Char"/>
+    <w:qFormat/>
+    <w:rsid w:val="00531D56"/>
+    <w:rPr>
+      <w:color w:val="4D4D4F" w:themeColor="text1"/>
+    </w:rPr>
+  </w:style>
+  <w:style w:type="character" w:customStyle="1" w:styleId="HeaderChar1">
+    <w:name w:val="Header Char1"/>
+    <w:basedOn w:val="DefaultParagraphFont"/>
+    <w:link w:val="Header"/>
+    <w:rsid w:val="00531D56"/>
+    <w:rPr>
+      <w:rFonts w:ascii="Arial" w:hAnsi="Arial"/>
+      <w:b/>
+      <w:color w:val="2C59E0"/>
+      <w:sz w:val="24"/>
+      <w:lang w:bidi="he-IL"/>
+    </w:rPr>
+  </w:style>
+  <w:style w:type="character" w:customStyle="1" w:styleId="StyleHeaderGray-80Char">
+    <w:name w:val="Style Header + Gray-80% Char"/>
+    <w:basedOn w:val="HeaderChar1"/>
+    <w:link w:val="StyleHeaderGray-80"/>
+    <w:rsid w:val="00531D56"/>
+    <w:rPr>
+      <w:rFonts w:ascii="Arial" w:hAnsi="Arial"/>
+      <w:b/>
+      <w:bCs/>
+      <w:color w:val="333333"/>
+      <w:sz w:val="24"/>
+      <w:lang w:bidi="he-IL"/>
+    </w:rPr>
+  </w:style>
+  <w:style w:type="character" w:customStyle="1" w:styleId="Subtitle2Char">
+    <w:name w:val="Subtitle 2 Char"/>
+    <w:basedOn w:val="StyleHeaderGray-80Char"/>
+    <w:link w:val="Subtitle2"/>
+    <w:rsid w:val="00531D56"/>
+    <w:rPr>
+      <w:rFonts w:ascii="Arial" w:hAnsi="Arial"/>
+      <w:b/>
+      <w:bCs/>
+      <w:color w:val="4D4D4F" w:themeColor="text1"/>
+      <w:sz w:val="24"/>
+      <w:lang w:bidi="he-IL"/>
+    </w:rPr>
+  </w:style>
+</w:styles>
+</file>
+
+<file path=word/stylesWithEffects.xml><?xml version="1.0" encoding="utf-8"?>
+<w:styles xmlns:wpc="http://schemas.microsoft.com/office/word/2010/wordprocessingCanvas" xmlns:mc="http://schemas.openxmlformats.org/markup-compatibility/2006" xmlns:o="urn:schemas-microsoft-com:office:office" xmlns:r="http://schemas.openxmlformats.org/officeDocument/2006/relationships" xmlns:m="http://schemas.openxmlformats.org/officeDocument/2006/math" xmlns:v="urn:schemas-microsoft-com:vml" xmlns:wp14="http://schemas.microsoft.com/office/word/2010/wordprocessingDrawing" xmlns:wp="http://schemas.openxmlformats.org/drawingml/2006/wordprocessingDrawing" xmlns:w10="urn:schemas-microsoft-com:office:word" xmlns:w="http://schemas.openxmlformats.org/wordprocessingml/2006/main" xmlns:w14="http://schemas.microsoft.com/office/word/2010/wordml" xmlns:wpg="http://schemas.microsoft.com/office/word/2010/wordprocessingGroup" xmlns:wpi="http://schemas.microsoft.com/office/word/2010/wordprocessingInk" xmlns:wne="http://schemas.microsoft.com/office/word/2006/wordml" xmlns:wps="http://schemas.microsoft.com/office/word/2010/wordprocessingShape" mc:Ignorable="w14 wp14">
+  <w:docDefaults>
+    <w:rPrDefault>
+      <w:rPr>
+        <w:rFonts w:ascii="Times New Roman" w:eastAsia="Times New Roman" w:hAnsi="Times New Roman" w:cs="Times New Roman"/>
+        <w:lang w:val="en-US" w:eastAsia="en-US" w:bidi="ar-SA"/>
+      </w:rPr>
+    </w:rPrDefault>
+    <w:pPrDefault/>
+  </w:docDefaults>
+  <w:latentStyles w:defLockedState="0" w:defUIPriority="0" w:defSemiHidden="1" w:defUnhideWhenUsed="1" w:defQFormat="0" w:count="267">
+    <w:lsdException w:name="Normal" w:semiHidden="0" w:unhideWhenUsed="0" w:qFormat="1"/>
+    <w:lsdException w:name="heading 1" w:semiHidden="0" w:unhideWhenUsed="0"/>
+    <w:lsdException w:name="heading 2" w:semiHidden="0" w:unhideWhenUsed="0"/>
+    <w:lsdException w:name="heading 3" w:semiHidden="0" w:unhideWhenUsed="0"/>
+    <w:lsdException w:name="heading 4" w:semiHidden="0" w:unhideWhenUsed="0"/>
+    <w:lsdException w:name="heading 5" w:semiHidden="0" w:unhideWhenUsed="0"/>
+    <w:lsdException w:name="heading 6" w:semiHidden="0" w:unhideWhenUsed="0"/>
+    <w:lsdException w:name="List Number" w:semiHidden="0" w:unhideWhenUsed="0"/>
+    <w:lsdException w:name="List 4" w:semiHidden="0" w:unhideWhenUsed="0"/>
+    <w:lsdException w:name="List 5" w:semiHidden="0" w:unhideWhenUsed="0"/>
+    <w:lsdException w:name="Title" w:semiHidden="0" w:unhideWhenUsed="0" w:qFormat="1"/>
+    <w:lsdException w:name="Subtitle" w:semiHidden="0" w:unhideWhenUsed="0"/>
+    <w:lsdException w:name="Salutation" w:semiHidden="0" w:unhideWhenUsed="0"/>
+    <w:lsdException w:name="Date" w:semiHidden="0" w:unhideWhenUsed="0"/>
+    <w:lsdException w:name="Body Text First Indent" w:semiHidden="0" w:unhideWhenUsed="0"/>
+    <w:lsdException w:name="Strong" w:semiHidden="0" w:unhideWhenUsed="0"/>
+    <w:lsdException w:name="Emphasis" w:semiHidden="0" w:unhideWhenUsed="0"/>
+    <w:lsdException w:name="Table Grid" w:semiHidden="0" w:unhideWhenUsed="0"/>
+    <w:lsdException w:name="Placeholder Text" w:uiPriority="99" w:unhideWhenUsed="0"/>
+    <w:lsdException w:name="No Spacing" w:semiHidden="0" w:uiPriority="1" w:unhideWhenUsed="0"/>
+    <w:lsdException w:name="Light Shading" w:semiHidden="0" w:uiPriority="60" w:unhideWhenUsed="0"/>
+    <w:lsdException w:name="Light List" w:semiHidden="0" w:uiPriority="61" w:unhideWhenUsed="0"/>
+    <w:lsdException w:name="Light Grid" w:semiHidden="0" w:uiPriority="62" w:unhideWhenUsed="0"/>
+    <w:lsdException w:name="Medium Shading 1" w:semiHidden="0" w:uiPriority="63" w:unhideWhenUsed="0"/>
+    <w:lsdException w:name="Medium Shading 2" w:semiHidden="0" w:uiPriority="64" w:unhideWhenUsed="0"/>
+    <w:lsdException w:name="Medium List 1" w:semiHidden="0" w:uiPriority="65" w:unhideWhenUsed="0"/>
+    <w:lsdException w:name="Medium List 2" w:semiHidden="0" w:uiPriority="66" w:unhideWhenUsed="0"/>
+    <w:lsdException w:name="Medium Grid 1" w:semiHidden="0" w:uiPriority="67" w:unhideWhenUsed="0"/>
+    <w:lsdException w:name="Medium Grid 2" w:semiHidden="0" w:uiPriority="68" w:unhideWhenUsed="0"/>
+    <w:lsdException w:name="Medium Grid 3" w:semiHidden="0" w:uiPriority="69" w:unhideWhenUsed="0"/>
+    <w:lsdException w:name="Dark List" w:semiHidden="0" w:uiPriority="70" w:unhideWhenUsed="0"/>
+    <w:lsdException w:name="Colorful Shading" w:semiHidden="0" w:uiPriority="71" w:unhideWhenUsed="0"/>
+    <w:lsdException w:name="Colorful List" w:semiHidden="0" w:uiPriority="72" w:unhideWhenUsed="0"/>
+    <w:lsdException w:name="Colorful Grid" w:semiHidden="0" w:uiPriority="73" w:unhideWhenUsed="0"/>
+    <w:lsdException w:name="Light Shading Accent 1" w:semiHidden="0" w:uiPriority="60" w:unhideWhenUsed="0"/>
+    <w:lsdException w:name="Light List Accent 1" w:semiHidden="0" w:uiPriority="61" w:unhideWhenUsed="0"/>
+    <w:lsdException w:name="Light Grid Accent 1" w:semiHidden="0" w:uiPriority="62" w:unhideWhenUsed="0"/>
+    <w:lsdException w:name="Medium Shading 1 Accent 1" w:semiHidden="0" w:uiPriority="63" w:unhideWhenUsed="0"/>
+    <w:lsdException w:name="Medium Shading 2 Accent 1" w:semiHidden="0" w:uiPriority="64" w:unhideWhenUsed="0"/>
+    <w:lsdException w:name="Medium List 1 Accent 1" w:semiHidden="0" w:uiPriority="65" w:unhideWhenUsed="0"/>
+    <w:lsdException w:name="Revision" w:uiPriority="99" w:unhideWhenUsed="0"/>
+    <w:lsdException w:name="List Paragraph" w:semiHidden="0" w:uiPriority="34" w:unhideWhenUsed="0"/>
+    <w:lsdException w:name="Quote" w:semiHidden="0" w:uiPriority="29" w:unhideWhenUsed="0"/>
+    <w:lsdException w:name="Intense Quote" w:semiHidden="0" w:uiPriority="30" w:unhideWhenUsed="0"/>
+    <w:lsdException w:name="Medium List 2 Accent 1" w:semiHidden="0" w:uiPriority="66" w:unhideWhenUsed="0"/>
+    <w:lsdException w:name="Medium Grid 1 Accent 1" w:semiHidden="0" w:uiPriority="67" w:unhideWhenUsed="0"/>
+    <w:lsdException w:name="Medium Grid 2 Accent 1" w:semiHidden="0" w:uiPriority="68" w:unhideWhenUsed="0"/>
+    <w:lsdException w:name="Medium Grid 3 Accent 1" w:semiHidden="0" w:uiPriority="69" w:unhideWhenUsed="0"/>
+    <w:lsdException w:name="Dark List Accent 1" w:semiHidden="0" w:uiPriority="70" w:unhideWhenUsed="0"/>
+    <w:lsdException w:name="Colorful Shading Accent 1" w:semiHidden="0" w:uiPriority="71" w:unhideWhenUsed="0"/>
+    <w:lsdException w:name="Colorful List Accent 1" w:semiHidden="0" w:uiPriority="72" w:unhideWhenUsed="0"/>
+    <w:lsdException w:name="Colorful Grid Accent 1" w:semiHidden="0" w:uiPriority="73" w:unhideWhenUsed="0"/>
+    <w:lsdException w:name="Light Shading Accent 2" w:semiHidden="0" w:uiPriority="60" w:unhideWhenUsed="0"/>
+    <w:lsdException w:name="Light List Accent 2" w:semiHidden="0" w:uiPriority="61" w:unhideWhenUsed="0"/>
+    <w:lsdException w:name="Light Grid Accent 2" w:semiHidden="0" w:uiPriority="62" w:unhideWhenUsed="0"/>
+    <w:lsdException w:name="Medium Shading 1 Accent 2" w:semiHidden="0" w:uiPriority="63" w:unhideWhenUsed="0"/>
+    <w:lsdException w:name="Medium Shading 2 Accent 2" w:semiHidden="0" w:uiPriority="64" w:unhideWhenUsed="0"/>
+    <w:lsdException w:name="Medium List 1 Accent 2" w:semiHidden="0" w:uiPriority="65" w:unhideWhenUsed="0"/>
+    <w:lsdException w:name="Medium List 2 Accent 2" w:semiHidden="0" w:uiPriority="66" w:unhideWhenUsed="0"/>
+    <w:lsdException w:name="Medium Grid 1 Accent 2" w:semiHidden="0" w:uiPriority="67" w:unhideWhenUsed="0"/>
+    <w:lsdException w:name="Medium Grid 2 Accent 2" w:semiHidden="0" w:uiPriority="68" w:unhideWhenUsed="0"/>
+    <w:lsdException w:name="Medium Grid 3 Accent 2" w:semiHidden="0" w:uiPriority="69" w:unhideWhenUsed="0"/>
+    <w:lsdException w:name="Dark List Accent 2" w:semiHidden="0" w:uiPriority="70" w:unhideWhenUsed="0"/>
+    <w:lsdException w:name="Colorful Shading Accent 2" w:semiHidden="0" w:uiPriority="71" w:unhideWhenUsed="0"/>
+    <w:lsdException w:name="Colorful List Accent 2" w:semiHidden="0" w:uiPriority="72" w:unhideWhenUsed="0"/>
+    <w:lsdException w:name="Colorful Grid Accent 2" w:semiHidden="0" w:uiPriority="73" w:unhideWhenUsed="0"/>
+    <w:lsdException w:name="Light Shading Accent 3" w:semiHidden="0" w:uiPriority="60" w:unhideWhenUsed="0"/>
+    <w:lsdException w:name="Light List Accent 3" w:semiHidden="0" w:uiPriority="61" w:unhideWhenUsed="0"/>
+    <w:lsdException w:name="Light Grid Accent 3" w:semiHidden="0" w:uiPriority="62" w:unhideWhenUsed="0"/>
+    <w:lsdException w:name="Medium Shading 1 Accent 3" w:semiHidden="0" w:uiPriority="63" w:unhideWhenUsed="0"/>
+    <w:lsdException w:name="Medium Shading 2 Accent 3" w:semiHidden="0" w:uiPriority="64" w:unhideWhenUsed="0"/>
+    <w:lsdException w:name="Medium List 1 Accent 3" w:semiHidden="0" w:uiPriority="65" w:unhideWhenUsed="0"/>
+    <w:lsdException w:name="Medium List 2 Accent 3" w:semiHidden="0" w:uiPriority="66" w:unhideWhenUsed="0"/>
+    <w:lsdException w:name="Medium Grid 1 Accent 3" w:semiHidden="0" w:uiPriority="67" w:unhideWhenUsed="0"/>
+    <w:lsdException w:name="Medium Grid 2 Accent 3" w:semiHidden="0" w:uiPriority="68" w:unhideWhenUsed="0"/>
+    <w:lsdException w:name="Medium Grid 3 Accent 3" w:semiHidden="0" w:uiPriority="69" w:unhideWhenUsed="0"/>
+    <w:lsdException w:name="Dark List Accent 3" w:semiHidden="0" w:uiPriority="70" w:unhideWhenUsed="0"/>
+    <w:lsdException w:name="Colorful Shading Accent 3" w:semiHidden="0" w:uiPriority="71" w:unhideWhenUsed="0"/>
+    <w:lsdException w:name="Colorful List Accent 3" w:semiHidden="0" w:uiPriority="72" w:unhideWhenUsed="0"/>
+    <w:lsdException w:name="Colorful Grid Accent 3" w:semiHidden="0" w:uiPriority="73" w:unhideWhenUsed="0"/>
+    <w:lsdException w:name="Light Shading Accent 4" w:semiHidden="0" w:uiPriority="60" w:unhideWhenUsed="0"/>
+    <w:lsdException w:name="Light List Accent 4" w:semiHidden="0" w:uiPriority="61" w:unhideWhenUsed="0"/>
+    <w:lsdException w:name="Light Grid Accent 4" w:semiHidden="0" w:uiPriority="62" w:unhideWhenUsed="0"/>
+    <w:lsdException w:name="Medium Shading 1 Accent 4" w:semiHidden="0" w:uiPriority="63" w:unhideWhenUsed="0"/>
+    <w:lsdException w:name="Medium Shading 2 Accent 4" w:semiHidden="0" w:uiPriority="64" w:unhideWhenUsed="0"/>
+    <w:lsdException w:name="Medium List 1 Accent 4" w:semiHidden="0" w:uiPriority="65" w:unhideWhenUsed="0"/>
+    <w:lsdException w:name="Medium List 2 Accent 4" w:semiHidden="0" w:uiPriority="66" w:unhideWhenUsed="0"/>
+    <w:lsdException w:name="Medium Grid 1 Accent 4" w:semiHidden="0" w:uiPriority="67" w:unhideWhenUsed="0"/>
+    <w:lsdException w:name="Medium Grid 2 Accent 4" w:semiHidden="0" w:uiPriority="68" w:unhideWhenUsed="0"/>
+    <w:lsdException w:name="Medium Grid 3 Accent 4" w:semiHidden="0" w:uiPriority="69" w:unhideWhenUsed="0"/>
+    <w:lsdException w:name="Dark List Accent 4" w:semiHidden="0" w:uiPriority="70" w:unhideWhenUsed="0"/>
+    <w:lsdException w:name="Colorful Shading Accent 4" w:semiHidden="0" w:uiPriority="71" w:unhideWhenUsed="0"/>
+    <w:lsdException w:name="Colorful List Accent 4" w:semiHidden="0" w:uiPriority="72" w:unhideWhenUsed="0"/>
+    <w:lsdException w:name="Colorful Grid Accent 4" w:semiHidden="0" w:uiPriority="73" w:unhideWhenUsed="0"/>
+    <w:lsdException w:name="Light Shading Accent 5" w:semiHidden="0" w:uiPriority="60" w:unhideWhenUsed="0"/>
+    <w:lsdException w:name="Light List Accent 5" w:semiHidden="0" w:uiPriority="61" w:unhideWhenUsed="0"/>
+    <w:lsdException w:name="Light Grid Accent 5" w:semiHidden="0" w:uiPriority="62" w:unhideWhenUsed="0"/>
+    <w:lsdException w:name="Medium Shading 1 Accent 5" w:semiHidden="0" w:uiPriority="63" w:unhideWhenUsed="0"/>
+    <w:lsdException w:name="Medium Shading 2 Accent 5" w:semiHidden="0" w:uiPriority="64" w:unhideWhenUsed="0"/>
+    <w:lsdException w:name="Medium List 1 Accent 5" w:semiHidden="0" w:uiPriority="65" w:unhideWhenUsed="0"/>
+    <w:lsdException w:name="Medium List 2 Accent 5" w:semiHidden="0" w:uiPriority="66" w:unhideWhenUsed="0"/>
+    <w:lsdException w:name="Medium Grid 1 Accent 5" w:semiHidden="0" w:uiPriority="67" w:unhideWhenUsed="0"/>
+    <w:lsdException w:name="Medium Grid 2 Accent 5" w:semiHidden="0" w:uiPriority="68" w:unhideWhenUsed="0"/>
+    <w:lsdException w:name="Medium Grid 3 Accent 5" w:semiHidden="0" w:uiPriority="69" w:unhideWhenUsed="0"/>
+    <w:lsdException w:name="Dark List Accent 5" w:semiHidden="0" w:uiPriority="70" w:unhideWhenUsed="0"/>
+    <w:lsdException w:name="Colorful Shading Accent 5" w:semiHidden="0" w:uiPriority="71" w:unhideWhenUsed="0"/>
+    <w:lsdException w:name="Colorful List Accent 5" w:semiHidden="0" w:uiPriority="72" w:unhideWhenUsed="0"/>
+    <w:lsdException w:name="Colorful Grid Accent 5" w:semiHidden="0" w:uiPriority="73" w:unhideWhenUsed="0"/>
+    <w:lsdException w:name="Light Shading Accent 6" w:semiHidden="0" w:uiPriority="60" w:unhideWhenUsed="0"/>
+    <w:lsdException w:name="Light List Accent 6" w:semiHidden="0" w:uiPriority="61" w:unhideWhenUsed="0"/>
+    <w:lsdException w:name="Light Grid Accent 6" w:semiHidden="0" w:uiPriority="62" w:unhideWhenUsed="0"/>
+    <w:lsdException w:name="Medium Shading 1 Accent 6" w:semiHidden="0" w:uiPriority="63" w:unhideWhenUsed="0"/>
+    <w:lsdException w:name="Medium Shading 2 Accent 6" w:semiHidden="0" w:uiPriority="64" w:unhideWhenUsed="0"/>
+    <w:lsdException w:name="Medium List 1 Accent 6" w:semiHidden="0" w:uiPriority="65" w:unhideWhenUsed="0"/>
+    <w:lsdException w:name="Medium List 2 Accent 6" w:semiHidden="0" w:uiPriority="66" w:unhideWhenUsed="0"/>
+    <w:lsdException w:name="Medium Grid 1 Accent 6" w:semiHidden="0" w:uiPriority="67" w:unhideWhenUsed="0"/>
+    <w:lsdException w:name="Medium Grid 2 Accent 6" w:semiHidden="0" w:uiPriority="68" w:unhideWhenUsed="0"/>
+    <w:lsdException w:name="Medium Grid 3 Accent 6" w:semiHidden="0" w:uiPriority="69" w:unhideWhenUsed="0"/>
+    <w:lsdException w:name="Dark List Accent 6" w:semiHidden="0" w:uiPriority="70" w:unhideWhenUsed="0"/>
+    <w:lsdException w:name="Colorful Shading Accent 6" w:semiHidden="0" w:uiPriority="71" w:unhideWhenUsed="0"/>
+    <w:lsdException w:name="Colorful List Accent 6" w:semiHidden="0" w:uiPriority="72" w:unhideWhenUsed="0"/>
+    <w:lsdException w:name="Colorful Grid Accent 6" w:semiHidden="0" w:uiPriority="73" w:unhideWhenUsed="0"/>
+    <w:lsdException w:name="Subtle Emphasis" w:semiHidden="0" w:uiPriority="19" w:unhideWhenUsed="0"/>
+    <w:lsdException w:name="Intense Emphasis" w:semiHidden="0" w:uiPriority="21" w:unhideWhenUsed="0"/>
+    <w:lsdException w:name="Subtle Reference" w:semiHidden="0" w:uiPriority="31" w:unhideWhenUsed="0"/>
+    <w:lsdException w:name="Intense Reference" w:semiHidden="0" w:uiPriority="32" w:unhideWhenUsed="0"/>
+    <w:lsdException w:name="Book Title" w:semiHidden="0" w:uiPriority="33" w:unhideWhenUsed="0"/>
+    <w:lsdException w:name="Bibliography" w:uiPriority="37"/>
+    <w:lsdException w:name="TOC Heading" w:uiPriority="39" w:qFormat="1"/>
   </w:latentStyles>
   <w:style w:type="paragraph" w:default="1" w:styleId="Normal">
     <w:name w:val="Normal"/>
@@ -4469,7 +5299,7 @@
 </file>
 
 <file path=customXml/itemProps1.xml><?xml version="1.0" encoding="utf-8"?>
-<ds:datastoreItem xmlns:ds="http://schemas.openxmlformats.org/officeDocument/2006/customXml" ds:itemID="{B5972B11-286C-45D2-B6FC-2A686C88328F}">
+<ds:datastoreItem xmlns:ds="http://schemas.openxmlformats.org/officeDocument/2006/customXml" ds:itemID="{3EA2E03A-6787-4DC1-A60F-8DF0FBB82080}">
   <ds:schemaRefs>
     <ds:schemaRef ds:uri="http://schemas.openxmlformats.org/officeDocument/2006/bibliography"/>
   </ds:schemaRefs>

</xml_diff>